<commit_message>
Update Research Project Report.docx
</commit_message>
<xml_diff>
--- a/FYP-Documents/Research Project Report.docx
+++ b/FYP-Documents/Research Project Report.docx
@@ -1110,19 +1110,15 @@
       <w:r>
         <w:t xml:space="preserve">The popular RTS game </w:t>
       </w:r>
-      <w:proofErr w:type="spellStart"/>
-      <w:r>
-        <w:t>Starcraft</w:t>
-      </w:r>
-      <w:proofErr w:type="spellEnd"/>
+      <w:r>
+        <w:t>StarCraft</w:t>
+      </w:r>
       <w:r>
         <w:t xml:space="preserve"> (SC) and its sequel </w:t>
       </w:r>
-      <w:proofErr w:type="spellStart"/>
-      <w:r>
-        <w:t>Starcraft</w:t>
-      </w:r>
-      <w:proofErr w:type="spellEnd"/>
+      <w:r>
+        <w:t>StarCraft</w:t>
+      </w:r>
       <w:r>
         <w:t xml:space="preserve"> II (SC2) has been utilised as a basis for developing </w:t>
       </w:r>
@@ -1233,16 +1229,8 @@
         <w:rPr>
           <w:szCs w:val="24"/>
         </w:rPr>
-        <w:t>…</w:t>
-      </w:r>
-      <w:proofErr w:type="gramStart"/>
-      <w:r>
-        <w:rPr>
-          <w:szCs w:val="24"/>
-        </w:rPr>
-        <w:t>…..</w:t>
-      </w:r>
-      <w:proofErr w:type="gramEnd"/>
+        <w:t>X</w:t>
+      </w:r>
     </w:p>
     <w:p>
       <w:pPr>
@@ -1297,6 +1285,9 @@
       <w:r>
         <w:t xml:space="preserve">With the advancement of </w:t>
       </w:r>
+      <w:r>
+        <w:t xml:space="preserve">artificial intelligence, most efforts have been placed </w:t>
+      </w:r>
     </w:p>
     <w:p>
       <w:pPr>
@@ -1336,12 +1327,7 @@
         <w:pStyle w:val="ReportGuidelines"/>
       </w:pPr>
       <w:r>
-        <w:t>Present relevant background o</w:t>
-      </w:r>
-      <w:bookmarkStart w:id="3" w:name="_GoBack"/>
-      <w:bookmarkEnd w:id="3"/>
-      <w:r>
-        <w:t>r contextual material and define any terms or concepts when necessary.</w:t>
+        <w:t>Present relevant background or contextual material and define any terms or concepts when necessary.</w:t>
       </w:r>
     </w:p>
     <w:p>
@@ -1418,7 +1404,7 @@
           <w:szCs w:val="24"/>
         </w:rPr>
       </w:pPr>
-      <w:bookmarkStart w:id="4" w:name="_Toc54714376"/>
+      <w:bookmarkStart w:id="3" w:name="_Toc54714376"/>
       <w:r>
         <w:rPr>
           <w:sz w:val="24"/>
@@ -1426,65 +1412,75 @@
         </w:rPr>
         <w:t>Literature Review</w:t>
       </w:r>
+      <w:bookmarkEnd w:id="3"/>
+    </w:p>
+    <w:p>
+      <w:pPr>
+        <w:pStyle w:val="Heading2"/>
+      </w:pPr>
+      <w:r>
+        <w:t>Artificial Intelligence and Learning Algorithms</w:t>
+      </w:r>
+    </w:p>
+    <w:p>
+      <w:r>
+        <w:t>The implementation of learning algorithms for expanding the research of artificial intelligence has woven its way into video games.</w:t>
+      </w:r>
+      <w:r>
+        <w:t xml:space="preserve"> With the cooperation between Blizzard entertainment and Deepmind, they have developed the SC2LE (</w:t>
+      </w:r>
+      <w:r>
+        <w:t>StarCraft</w:t>
+      </w:r>
+      <w:r>
+        <w:t xml:space="preserve"> 2 Learning Environment), a program that introduces a Reinforced Learning Algorithm into the complex and chaotic game. Though initially created in controlled “mini-game” environments, it has allowed</w:t>
+      </w:r>
+      <w:r>
+        <w:t xml:space="preserve"> other researchers to expand the scope of the algorithm to encompass the entire game. Different researchers have created AI Agents to compete against </w:t>
+      </w:r>
+      <w:r>
+        <w:t>StarCraft</w:t>
+      </w:r>
+      <w:r>
+        <w:t xml:space="preserve"> 2’s built in cheat level built in AIs with great success.</w:t>
+      </w:r>
+    </w:p>
+    <w:p>
+      <w:r>
+        <w:t xml:space="preserve">Though most have mainly focused on SC2LE, a different project was developed to create a smaller scale RTS that featured a machine learning algorithm. Micro RTS, developed </w:t>
+      </w:r>
+      <w:proofErr w:type="gramStart"/>
+      <w:r>
+        <w:t xml:space="preserve">by </w:t>
+      </w:r>
+      <w:r>
+        <w:t xml:space="preserve"> Santiago</w:t>
+      </w:r>
+      <w:proofErr w:type="gramEnd"/>
+      <w:r>
+        <w:t xml:space="preserve"> </w:t>
+      </w:r>
+      <w:proofErr w:type="spellStart"/>
+      <w:r>
+        <w:t>Ontañón</w:t>
+      </w:r>
+      <w:proofErr w:type="spellEnd"/>
+      <w:r>
+        <w:t>, is a small implementation of a real time strategy game which is used to observe and perform AI research. The implementation of such is X</w:t>
+      </w:r>
+    </w:p>
+    <w:p>
+      <w:pPr>
+        <w:pStyle w:val="Heading2"/>
+      </w:pPr>
+      <w:r>
+        <w:t>A new game environment</w:t>
+      </w:r>
+    </w:p>
+    <w:p>
+      <w:bookmarkStart w:id="4" w:name="_GoBack"/>
       <w:bookmarkEnd w:id="4"/>
     </w:p>
-    <w:p>
-      <w:pPr>
-        <w:pStyle w:val="Heading2"/>
-      </w:pPr>
-      <w:r>
-        <w:t>Artificial Intelligence and Learning Algorithms</w:t>
-      </w:r>
-    </w:p>
-    <w:p>
-      <w:r>
-        <w:t>The implementation of learning algorithms for expanding the research of artificial intelligence has woven its way into video games.</w:t>
-      </w:r>
-      <w:r>
-        <w:t xml:space="preserve"> With the cooperation between Blizzard entertainment and </w:t>
-      </w:r>
-      <w:proofErr w:type="spellStart"/>
-      <w:r>
-        <w:t>Deepmind</w:t>
-      </w:r>
-      <w:proofErr w:type="spellEnd"/>
-      <w:r>
-        <w:t>, they have developed the SC2LE (</w:t>
-      </w:r>
-      <w:proofErr w:type="spellStart"/>
-      <w:r>
-        <w:t>Starcraft</w:t>
-      </w:r>
-      <w:proofErr w:type="spellEnd"/>
-      <w:r>
-        <w:t xml:space="preserve"> 2 Learning Environment), a program that introduces a Reinforced Learning Algorithm into the complex and chaotic game. Though initially created in controlled “mini-game” environments, it has allowed</w:t>
-      </w:r>
-      <w:r>
-        <w:t xml:space="preserve"> other researchers to expand the scope of the algorithm to encompass the entire game. Different researchers have created AI Agents to compete against </w:t>
-      </w:r>
-      <w:proofErr w:type="spellStart"/>
-      <w:r>
-        <w:t>Starcraft</w:t>
-      </w:r>
-      <w:proofErr w:type="spellEnd"/>
-      <w:r>
-        <w:t xml:space="preserve"> 2’s built in cheat level built in AIs with great success.</w:t>
-      </w:r>
-    </w:p>
-    <w:p>
-      <w:r>
-        <w:tab/>
-      </w:r>
-    </w:p>
-    <w:p>
-      <w:pPr>
-        <w:pStyle w:val="Heading2"/>
-      </w:pPr>
-      <w:r>
-        <w:t>A new game environment</w:t>
-      </w:r>
-    </w:p>
-    <w:p/>
     <w:p>
       <w:pPr>
         <w:pStyle w:val="ReportGuidelines"/>
@@ -1659,6 +1655,7 @@
         </w:rPr>
       </w:pPr>
       <w:r>
+        <w:lastRenderedPageBreak/>
         <w:t>Example: Results indicate that once the threshold gets over a certain point it significantly reduces player performance and player experience</w:t>
       </w:r>
     </w:p>
@@ -4999,6 +4996,21 @@
 </file>
 
 <file path=customXml/item1.xml><?xml version="1.0" encoding="utf-8"?>
+<p:properties xmlns:p="http://schemas.microsoft.com/office/2006/metadata/properties" xmlns:xsi="http://www.w3.org/2001/XMLSchema-instance" xmlns:pc="http://schemas.microsoft.com/office/infopath/2007/PartnerControls">
+  <documentManagement/>
+</p:properties>
+</file>
+
+<file path=customXml/item2.xml><?xml version="1.0" encoding="utf-8"?>
+<?mso-contentType ?>
+<FormTemplates xmlns="http://schemas.microsoft.com/sharepoint/v3/contenttype/forms">
+  <Display>DocumentLibraryForm</Display>
+  <Edit>DocumentLibraryForm</Edit>
+  <New>DocumentLibraryForm</New>
+</FormTemplates>
+</file>
+
+<file path=customXml/item3.xml><?xml version="1.0" encoding="utf-8"?>
 <ct:contentTypeSchema xmlns:ct="http://schemas.microsoft.com/office/2006/metadata/contentType" xmlns:ma="http://schemas.microsoft.com/office/2006/metadata/properties/metaAttributes" ct:_="" ma:_="" ma:contentTypeName="Document" ma:contentTypeID="0x010100B4B3963D136B89489C303B1F134CDEFE" ma:contentTypeVersion="2" ma:contentTypeDescription="Create a new document." ma:contentTypeScope="" ma:versionID="308c9ae795ee33ed826f6ffffe232275">
   <xsd:schema xmlns:xsd="http://www.w3.org/2001/XMLSchema" xmlns:xs="http://www.w3.org/2001/XMLSchema" xmlns:p="http://schemas.microsoft.com/office/2006/metadata/properties" xmlns:ns2="3d09ae41-e7b8-4678-82ce-f613907bc86b" targetNamespace="http://schemas.microsoft.com/office/2006/metadata/properties" ma:root="true" ma:fieldsID="ae9e1e531943a4b87ea1040b939bb65d" ns2:_="">
     <xsd:import namespace="3d09ae41-e7b8-4678-82ce-f613907bc86b"/>
@@ -5130,26 +5142,28 @@
 </ct:contentTypeSchema>
 </file>
 
-<file path=customXml/item2.xml><?xml version="1.0" encoding="utf-8"?>
-<?mso-contentType ?>
-<FormTemplates xmlns="http://schemas.microsoft.com/sharepoint/v3/contenttype/forms">
-  <Display>DocumentLibraryForm</Display>
-  <Edit>DocumentLibraryForm</Edit>
-  <New>DocumentLibraryForm</New>
-</FormTemplates>
-</file>
-
-<file path=customXml/item3.xml><?xml version="1.0" encoding="utf-8"?>
-<p:properties xmlns:p="http://schemas.microsoft.com/office/2006/metadata/properties" xmlns:xsi="http://www.w3.org/2001/XMLSchema-instance" xmlns:pc="http://schemas.microsoft.com/office/infopath/2007/PartnerControls">
-  <documentManagement/>
-</p:properties>
-</file>
-
 <file path=customXml/item4.xml><?xml version="1.0" encoding="utf-8"?>
 <b:Sources xmlns:b="http://schemas.openxmlformats.org/officeDocument/2006/bibliography" xmlns="http://schemas.openxmlformats.org/officeDocument/2006/bibliography" SelectedStyle="\APASixthEditionOfficeOnline.xsl" StyleName="APA" Version="6"/>
 </file>
 
 <file path=customXml/itemProps1.xml><?xml version="1.0" encoding="utf-8"?>
+<ds:datastoreItem xmlns:ds="http://schemas.openxmlformats.org/officeDocument/2006/customXml" ds:itemID="{B81975BD-F3A5-4B76-88D3-92416F194EA7}">
+  <ds:schemaRefs>
+    <ds:schemaRef ds:uri="http://schemas.microsoft.com/office/2006/metadata/properties"/>
+    <ds:schemaRef ds:uri="http://schemas.microsoft.com/office/infopath/2007/PartnerControls"/>
+  </ds:schemaRefs>
+</ds:datastoreItem>
+</file>
+
+<file path=customXml/itemProps2.xml><?xml version="1.0" encoding="utf-8"?>
+<ds:datastoreItem xmlns:ds="http://schemas.openxmlformats.org/officeDocument/2006/customXml" ds:itemID="{62938047-4573-473E-BF0E-290566D59595}">
+  <ds:schemaRefs>
+    <ds:schemaRef ds:uri="http://schemas.microsoft.com/sharepoint/v3/contenttype/forms"/>
+  </ds:schemaRefs>
+</ds:datastoreItem>
+</file>
+
+<file path=customXml/itemProps3.xml><?xml version="1.0" encoding="utf-8"?>
 <ds:datastoreItem xmlns:ds="http://schemas.openxmlformats.org/officeDocument/2006/customXml" ds:itemID="{2565A03E-28DF-494F-BAE7-C32272330B83}">
   <ds:schemaRefs>
     <ds:schemaRef ds:uri="http://schemas.microsoft.com/office/2006/metadata/contentType"/>
@@ -5167,25 +5181,8 @@
 </ds:datastoreItem>
 </file>
 
-<file path=customXml/itemProps2.xml><?xml version="1.0" encoding="utf-8"?>
-<ds:datastoreItem xmlns:ds="http://schemas.openxmlformats.org/officeDocument/2006/customXml" ds:itemID="{62938047-4573-473E-BF0E-290566D59595}">
-  <ds:schemaRefs>
-    <ds:schemaRef ds:uri="http://schemas.microsoft.com/sharepoint/v3/contenttype/forms"/>
-  </ds:schemaRefs>
-</ds:datastoreItem>
-</file>
-
-<file path=customXml/itemProps3.xml><?xml version="1.0" encoding="utf-8"?>
-<ds:datastoreItem xmlns:ds="http://schemas.openxmlformats.org/officeDocument/2006/customXml" ds:itemID="{B81975BD-F3A5-4B76-88D3-92416F194EA7}">
-  <ds:schemaRefs>
-    <ds:schemaRef ds:uri="http://schemas.microsoft.com/office/2006/metadata/properties"/>
-    <ds:schemaRef ds:uri="http://schemas.microsoft.com/office/infopath/2007/PartnerControls"/>
-  </ds:schemaRefs>
-</ds:datastoreItem>
-</file>
-
 <file path=customXml/itemProps4.xml><?xml version="1.0" encoding="utf-8"?>
-<ds:datastoreItem xmlns:ds="http://schemas.openxmlformats.org/officeDocument/2006/customXml" ds:itemID="{CF676430-CD13-41E8-9C31-6E3E60A70BA3}">
+<ds:datastoreItem xmlns:ds="http://schemas.openxmlformats.org/officeDocument/2006/customXml" ds:itemID="{D385E825-BA77-4D7D-9C65-207B74FF3BC3}">
   <ds:schemaRefs>
     <ds:schemaRef ds:uri="http://schemas.openxmlformats.org/officeDocument/2006/bibliography"/>
   </ds:schemaRefs>

</xml_diff>

<commit_message>
Start of Neural Network
</commit_message>
<xml_diff>
--- a/FYP-Documents/Research Project Report.docx
+++ b/FYP-Documents/Research Project Report.docx
@@ -1,7 +1,22 @@
 
 <file path=word/document.xml><?xml version="1.0" encoding="utf-8"?>
-<w:document xmlns:wpc="http://schemas.microsoft.com/office/word/2010/wordprocessingCanvas" xmlns:cx="http://schemas.microsoft.com/office/drawing/2014/chartex" xmlns:cx1="http://schemas.microsoft.com/office/drawing/2015/9/8/chartex" xmlns:cx2="http://schemas.microsoft.com/office/drawing/2015/10/21/chartex" xmlns:cx3="http://schemas.microsoft.com/office/drawing/2016/5/9/chartex" xmlns:cx4="http://schemas.microsoft.com/office/drawing/2016/5/10/chartex" xmlns:cx5="http://schemas.microsoft.com/office/drawing/2016/5/11/chartex" xmlns:cx6="http://schemas.microsoft.com/office/drawing/2016/5/12/chartex" xmlns:cx7="http://schemas.microsoft.com/office/drawing/2016/5/13/chartex" xmlns:cx8="http://schemas.microsoft.com/office/drawing/2016/5/14/chartex" xmlns:mc="http://schemas.openxmlformats.org/markup-compatibility/2006" xmlns:aink="http://schemas.microsoft.com/office/drawing/2016/ink" xmlns:am3d="http://schemas.microsoft.com/office/drawing/2017/model3d" xmlns:o="urn:schemas-microsoft-com:office:office" xmlns:r="http://schemas.openxmlformats.org/officeDocument/2006/relationships" xmlns:m="http://schemas.openxmlformats.org/officeDocument/2006/math" xmlns:v="urn:schemas-microsoft-com:vml" xmlns:wp14="http://schemas.microsoft.com/office/word/2010/wordprocessingDrawing" xmlns:wp="http://schemas.openxmlformats.org/drawingml/2006/wordprocessingDrawing" xmlns:w10="urn:schemas-microsoft-com:office:word" xmlns:w="http://schemas.openxmlformats.org/wordprocessingml/2006/main" xmlns:w14="http://schemas.microsoft.com/office/word/2010/wordml" xmlns:w15="http://schemas.microsoft.com/office/word/2012/wordml" xmlns:w16cid="http://schemas.microsoft.com/office/word/2016/wordml/cid" xmlns:w16se="http://schemas.microsoft.com/office/word/2015/wordml/symex" xmlns:wpg="http://schemas.microsoft.com/office/word/2010/wordprocessingGroup" xmlns:wpi="http://schemas.microsoft.com/office/word/2010/wordprocessingInk" xmlns:wne="http://schemas.microsoft.com/office/word/2006/wordml" xmlns:wps="http://schemas.microsoft.com/office/word/2010/wordprocessingShape" mc:Ignorable="w14 w15 w16se w16cid wp14">
+<w:document xmlns:wpc="http://schemas.microsoft.com/office/word/2010/wordprocessingCanvas" xmlns:cx="http://schemas.microsoft.com/office/drawing/2014/chartex" xmlns:cx1="http://schemas.microsoft.com/office/drawing/2015/9/8/chartex" xmlns:cx2="http://schemas.microsoft.com/office/drawing/2015/10/21/chartex" xmlns:cx3="http://schemas.microsoft.com/office/drawing/2016/5/9/chartex" xmlns:cx4="http://schemas.microsoft.com/office/drawing/2016/5/10/chartex" xmlns:cx5="http://schemas.microsoft.com/office/drawing/2016/5/11/chartex" xmlns:cx6="http://schemas.microsoft.com/office/drawing/2016/5/12/chartex" xmlns:cx7="http://schemas.microsoft.com/office/drawing/2016/5/13/chartex" xmlns:cx8="http://schemas.microsoft.com/office/drawing/2016/5/14/chartex" xmlns:mc="http://schemas.openxmlformats.org/markup-compatibility/2006" xmlns:aink="http://schemas.microsoft.com/office/drawing/2016/ink" xmlns:am3d="http://schemas.microsoft.com/office/drawing/2017/model3d" xmlns:o="urn:schemas-microsoft-com:office:office" xmlns:oel="http://schemas.microsoft.com/office/2019/extlst" xmlns:r="http://schemas.openxmlformats.org/officeDocument/2006/relationships" xmlns:m="http://schemas.openxmlformats.org/officeDocument/2006/math" xmlns:v="urn:schemas-microsoft-com:vml" xmlns:wp14="http://schemas.microsoft.com/office/word/2010/wordprocessingDrawing" xmlns:wp="http://schemas.openxmlformats.org/drawingml/2006/wordprocessingDrawing" xmlns:w10="urn:schemas-microsoft-com:office:word" xmlns:w="http://schemas.openxmlformats.org/wordprocessingml/2006/main" xmlns:w14="http://schemas.microsoft.com/office/word/2010/wordml" xmlns:w15="http://schemas.microsoft.com/office/word/2012/wordml" xmlns:w16cex="http://schemas.microsoft.com/office/word/2018/wordml/cex" xmlns:w16cid="http://schemas.microsoft.com/office/word/2016/wordml/cid" xmlns:w16="http://schemas.microsoft.com/office/word/2018/wordml" xmlns:w16sdtdh="http://schemas.microsoft.com/office/word/2020/wordml/sdtdatahash" xmlns:w16se="http://schemas.microsoft.com/office/word/2015/wordml/symex" xmlns:wpg="http://schemas.microsoft.com/office/word/2010/wordprocessingGroup" xmlns:wpi="http://schemas.microsoft.com/office/word/2010/wordprocessingInk" xmlns:wne="http://schemas.microsoft.com/office/word/2006/wordml" xmlns:wps="http://schemas.microsoft.com/office/word/2010/wordprocessingShape" mc:Ignorable="w14 w15 w16se w16cid w16 w16cex w16sdtdh wp14">
   <w:body>
+    <w:p>
+      <w:pPr>
+        <w:pStyle w:val="Title"/>
+        <w:jc w:val="center"/>
+        <w:rPr>
+          <w:color w:val="FF0000"/>
+        </w:rPr>
+      </w:pPr>
+      <w:r>
+        <w:rPr>
+          <w:color w:val="FF0000"/>
+        </w:rPr>
+        <w:t>DRAFT</w:t>
+      </w:r>
+    </w:p>
     <w:p>
       <w:pPr>
         <w:pStyle w:val="ReportGuidelines"/>
@@ -28,22 +43,13 @@
           <w:szCs w:val="24"/>
         </w:rPr>
       </w:pPr>
-    </w:p>
-    <w:p>
-      <w:pPr>
-        <w:pStyle w:val="ReportGuidelines"/>
-        <w:jc w:val="center"/>
-        <w:rPr>
-          <w:szCs w:val="24"/>
-        </w:rPr>
-      </w:pPr>
       <w:r>
         <w:rPr>
           <w:noProof/>
           <w:szCs w:val="24"/>
         </w:rPr>
         <w:drawing>
-          <wp:inline distT="0" distB="0" distL="0" distR="0" wp14:anchorId="1788CAE0" wp14:editId="75DBAEDD">
+          <wp:inline distT="0" distB="0" distL="0" distR="0" wp14:anchorId="1788CAE0" wp14:editId="15777E83">
             <wp:extent cx="3081655" cy="1733550"/>
             <wp:effectExtent l="0" t="0" r="0" b="0"/>
             <wp:docPr id="1" name="Picture 1"/>
@@ -84,6 +90,11 @@
                     <a:ln>
                       <a:noFill/>
                     </a:ln>
+                    <a:effectLst>
+                      <a:outerShdw blurRad="50800" dist="50800" dir="5400000" algn="ctr" rotWithShape="0">
+                        <a:schemeClr val="bg1"/>
+                      </a:outerShdw>
+                    </a:effectLst>
                   </pic:spPr>
                 </pic:pic>
               </a:graphicData>
@@ -686,7 +697,7 @@
             <w:noProof/>
             <w:webHidden/>
           </w:rPr>
-          <w:t>2</w:t>
+          <w:t>3</w:t>
         </w:r>
         <w:r>
           <w:rPr>
@@ -828,7 +839,7 @@
             <w:noProof/>
             <w:webHidden/>
           </w:rPr>
-          <w:t>3</w:t>
+          <w:t>4</w:t>
         </w:r>
         <w:r>
           <w:rPr>
@@ -1123,7 +1134,10 @@
         <w:t xml:space="preserve"> II (SC2) has been utilised as a basis for developing </w:t>
       </w:r>
       <w:r>
-        <w:t xml:space="preserve">Deep and Reinforced Learning algorithms to further the research on Artificial Intelligence. Previous researchers have constructed a framework </w:t>
+        <w:t xml:space="preserve">Machine Learning </w:t>
+      </w:r>
+      <w:r>
+        <w:t xml:space="preserve">algorithms to further the research on Artificial Intelligence. Previous researchers have constructed a framework </w:t>
       </w:r>
       <w:r>
         <w:t>to build from that allows others to create and expand their own algorithms as they see fit with great success</w:t>
@@ -1179,7 +1193,43 @@
         <w:rPr>
           <w:szCs w:val="24"/>
         </w:rPr>
-        <w:t xml:space="preserve">that implements the Reinforcement Learning algorithm as a core concept. The idea is to create a basic environment that allows the algorithm to achieve </w:t>
+        <w:t xml:space="preserve">that implements </w:t>
+      </w:r>
+      <w:r>
+        <w:rPr>
+          <w:szCs w:val="24"/>
+        </w:rPr>
+        <w:t>a Back Propagation</w:t>
+      </w:r>
+      <w:r>
+        <w:rPr>
+          <w:szCs w:val="24"/>
+        </w:rPr>
+        <w:t xml:space="preserve"> </w:t>
+      </w:r>
+      <w:r>
+        <w:rPr>
+          <w:szCs w:val="24"/>
+        </w:rPr>
+        <w:t xml:space="preserve">Neural Network </w:t>
+      </w:r>
+      <w:r>
+        <w:rPr>
+          <w:szCs w:val="24"/>
+        </w:rPr>
+        <w:t>as a core concept</w:t>
+      </w:r>
+      <w:r>
+        <w:rPr>
+          <w:szCs w:val="24"/>
+        </w:rPr>
+        <w:t xml:space="preserve"> for an opponent</w:t>
+      </w:r>
+      <w:r>
+        <w:rPr>
+          <w:szCs w:val="24"/>
+        </w:rPr>
+        <w:t xml:space="preserve">. The idea is to create a basic environment that allows the algorithm to achieve </w:t>
       </w:r>
       <w:r>
         <w:rPr>
@@ -1223,204 +1273,205 @@
         <w:rPr>
           <w:szCs w:val="24"/>
         </w:rPr>
-        <w:t xml:space="preserve">Developed using the Unity engine and their open source Machine Learning package, this game </w:t>
-      </w:r>
-      <w:r>
-        <w:rPr>
-          <w:szCs w:val="24"/>
-        </w:rPr>
-        <w:t>X</w:t>
-      </w:r>
-      <w:bookmarkStart w:id="2" w:name="_GoBack"/>
+        <w:t xml:space="preserve">Developed using the Unity engine </w:t>
+      </w:r>
+      <w:r>
+        <w:rPr>
+          <w:szCs w:val="24"/>
+        </w:rPr>
+        <w:t>as an easy to use application to apply the project to.</w:t>
+      </w:r>
+    </w:p>
+    <w:p>
+      <w:pPr>
+        <w:pStyle w:val="Heading1"/>
+        <w:rPr>
+          <w:sz w:val="24"/>
+          <w:szCs w:val="24"/>
+        </w:rPr>
+      </w:pPr>
+      <w:bookmarkStart w:id="2" w:name="_Toc54714375"/>
+      <w:r>
+        <w:rPr>
+          <w:sz w:val="24"/>
+          <w:szCs w:val="24"/>
+        </w:rPr>
+        <w:t>Project I</w:t>
+      </w:r>
+      <w:r>
+        <w:rPr>
+          <w:sz w:val="24"/>
+          <w:szCs w:val="24"/>
+        </w:rPr>
+        <w:t>ntroduction</w:t>
+      </w:r>
+      <w:r>
+        <w:rPr>
+          <w:sz w:val="24"/>
+          <w:szCs w:val="24"/>
+        </w:rPr>
+        <w:t xml:space="preserve"> and</w:t>
+      </w:r>
+      <w:r>
+        <w:rPr>
+          <w:sz w:val="24"/>
+          <w:szCs w:val="24"/>
+        </w:rPr>
+        <w:t>/or</w:t>
+      </w:r>
+      <w:r>
+        <w:rPr>
+          <w:sz w:val="24"/>
+          <w:szCs w:val="24"/>
+        </w:rPr>
+        <w:t xml:space="preserve"> Research Question</w:t>
+      </w:r>
       <w:bookmarkEnd w:id="2"/>
     </w:p>
     <w:p>
       <w:pPr>
+        <w:pStyle w:val="ReportGuidelines"/>
+      </w:pPr>
+      <w:r>
+        <w:t xml:space="preserve">With the advancement of </w:t>
+      </w:r>
+      <w:r>
+        <w:t xml:space="preserve">artificial intelligence, most efforts have been placed </w:t>
+      </w:r>
+      <w:r>
+        <w:t>on training neural networks to recognise images, understanding and reinterpreting data</w:t>
+      </w:r>
+    </w:p>
+    <w:p>
+      <w:pPr>
+        <w:pStyle w:val="ReportGuidelines"/>
+      </w:pPr>
+      <w:r>
+        <w:t xml:space="preserve">The purpose of this project is to create a </w:t>
+      </w:r>
+      <w:r>
+        <w:t>simple but expandable neural network</w:t>
+      </w:r>
+      <w:r>
+        <w:t xml:space="preserve"> from an entirely </w:t>
+      </w:r>
+      <w:r>
+        <w:t>new game from the ground up.</w:t>
+      </w:r>
+      <w:r>
+        <w:t xml:space="preserve"> This will allow me to experiment with the environment the algorithm </w:t>
+      </w:r>
+      <w:r>
+        <w:t>is present in and create new challenges for it to overcome.</w:t>
+      </w:r>
+    </w:p>
+    <w:p>
+      <w:pPr>
+        <w:pStyle w:val="ReportGuidelines"/>
+      </w:pPr>
+    </w:p>
+    <w:p>
+      <w:pPr>
+        <w:pStyle w:val="ReportGuidelines"/>
+        <w:rPr>
+          <w:szCs w:val="24"/>
+        </w:rPr>
+      </w:pPr>
+      <w:r>
+        <w:t>Replace this text with an appropriate Project Introduction.</w:t>
+      </w:r>
+    </w:p>
+    <w:p>
+      <w:pPr>
+        <w:pStyle w:val="ReportGuidelines"/>
+      </w:pPr>
+      <w:r>
+        <w:t>Present relevant background or contextual material and define any terms or concepts when necessary.</w:t>
+      </w:r>
+    </w:p>
+    <w:p>
+      <w:pPr>
+        <w:pStyle w:val="ReportGuidelines"/>
+      </w:pPr>
+      <w:r>
+        <w:t xml:space="preserve">Here you present to the audience what you are doing and why it is important. </w:t>
+      </w:r>
+      <w:r>
+        <w:t>In essence, please provide an i</w:t>
+      </w:r>
+      <w:r>
+        <w:t xml:space="preserve">ntroduction to the project, why was it chosen, the potential impact of this research. </w:t>
+      </w:r>
+      <w:r>
+        <w:t>Y</w:t>
+      </w:r>
+      <w:r>
+        <w:t xml:space="preserve">ou </w:t>
+      </w:r>
+      <w:r>
+        <w:t xml:space="preserve">should </w:t>
+      </w:r>
+      <w:r>
+        <w:t xml:space="preserve">state a research question (if any) and </w:t>
+      </w:r>
+      <w:r>
+        <w:t xml:space="preserve">present </w:t>
+      </w:r>
+      <w:r>
+        <w:t xml:space="preserve">the </w:t>
+      </w:r>
+      <w:r>
+        <w:t>project objectives</w:t>
+      </w:r>
+      <w:r>
+        <w:t>. This will most likely be a concrete question probably from one specific area, such as AI, Networking, Graphics etc.</w:t>
+      </w:r>
+    </w:p>
+    <w:p>
+      <w:pPr>
+        <w:pStyle w:val="ReportGuidelines"/>
+      </w:pPr>
+      <w:r>
+        <w:lastRenderedPageBreak/>
+        <w:t xml:space="preserve">E.g., Research Question </w:t>
+      </w:r>
+      <w:r>
+        <w:t>Example (Networking): What is the effect of threshold size in the dead reckoning approach on player performance and player experience?</w:t>
+      </w:r>
+    </w:p>
+    <w:p>
+      <w:pPr>
+        <w:pStyle w:val="ReportGuidelines"/>
+      </w:pPr>
+    </w:p>
+    <w:p>
+      <w:pPr>
+        <w:pStyle w:val="ReportGuidelines"/>
+      </w:pPr>
+      <w:r>
+        <w:t xml:space="preserve">Summarize </w:t>
+      </w:r>
+      <w:r>
+        <w:t>the main contributions of the project.</w:t>
+      </w:r>
+    </w:p>
+    <w:p>
+      <w:pPr>
         <w:pStyle w:val="Heading1"/>
         <w:rPr>
           <w:sz w:val="24"/>
           <w:szCs w:val="24"/>
         </w:rPr>
       </w:pPr>
-      <w:bookmarkStart w:id="3" w:name="_Toc54714375"/>
+      <w:bookmarkStart w:id="3" w:name="_Toc54714376"/>
       <w:r>
         <w:rPr>
           <w:sz w:val="24"/>
           <w:szCs w:val="24"/>
         </w:rPr>
-        <w:t>Project I</w:t>
-      </w:r>
-      <w:r>
-        <w:rPr>
-          <w:sz w:val="24"/>
-          <w:szCs w:val="24"/>
-        </w:rPr>
-        <w:t>ntroduction</w:t>
-      </w:r>
-      <w:r>
-        <w:rPr>
-          <w:sz w:val="24"/>
-          <w:szCs w:val="24"/>
-        </w:rPr>
-        <w:t xml:space="preserve"> and</w:t>
-      </w:r>
-      <w:r>
-        <w:rPr>
-          <w:sz w:val="24"/>
-          <w:szCs w:val="24"/>
-        </w:rPr>
-        <w:t>/or</w:t>
-      </w:r>
-      <w:r>
-        <w:rPr>
-          <w:sz w:val="24"/>
-          <w:szCs w:val="24"/>
-        </w:rPr>
-        <w:t xml:space="preserve"> Research Question</w:t>
+        <w:t>Literature Review</w:t>
       </w:r>
       <w:bookmarkEnd w:id="3"/>
-    </w:p>
-    <w:p>
-      <w:pPr>
-        <w:pStyle w:val="ReportGuidelines"/>
-      </w:pPr>
-      <w:r>
-        <w:t xml:space="preserve">With the advancement of </w:t>
-      </w:r>
-      <w:r>
-        <w:t xml:space="preserve">artificial intelligence, most efforts have been placed </w:t>
-      </w:r>
-      <w:r>
-        <w:t>on training neural networks to recognise images, understanding and reinterpreting data</w:t>
-      </w:r>
-    </w:p>
-    <w:p>
-      <w:pPr>
-        <w:pStyle w:val="ReportGuidelines"/>
-      </w:pPr>
-      <w:r>
-        <w:t xml:space="preserve">The purpose of this project is to create a framework for constructing a reinforced learning algorithm from an entirely </w:t>
-      </w:r>
-      <w:r>
-        <w:t>new game from the ground up.</w:t>
-      </w:r>
-      <w:r>
-        <w:t xml:space="preserve"> This will allow me to experiment with the environment the algorithm </w:t>
-      </w:r>
-      <w:r>
-        <w:t>is present in and create new challenges for it to overcome.</w:t>
-      </w:r>
-    </w:p>
-    <w:p>
-      <w:pPr>
-        <w:pStyle w:val="ReportGuidelines"/>
-      </w:pPr>
-    </w:p>
-    <w:p>
-      <w:pPr>
-        <w:pStyle w:val="ReportGuidelines"/>
-        <w:rPr>
-          <w:szCs w:val="24"/>
-        </w:rPr>
-      </w:pPr>
-      <w:r>
-        <w:t>Replace this text with an appropriate Project Introduction.</w:t>
-      </w:r>
-    </w:p>
-    <w:p>
-      <w:pPr>
-        <w:pStyle w:val="ReportGuidelines"/>
-      </w:pPr>
-      <w:r>
-        <w:t>Present relevant background or contextual material and define any terms or concepts when necessary.</w:t>
-      </w:r>
-    </w:p>
-    <w:p>
-      <w:pPr>
-        <w:pStyle w:val="ReportGuidelines"/>
-      </w:pPr>
-      <w:r>
-        <w:t xml:space="preserve">Here you present to the audience what you are doing and why it is important. </w:t>
-      </w:r>
-      <w:r>
-        <w:t>In essence, please provide an i</w:t>
-      </w:r>
-      <w:r>
-        <w:t xml:space="preserve">ntroduction to the project, why was it chosen, the potential impact of this research. </w:t>
-      </w:r>
-      <w:r>
-        <w:t>Y</w:t>
-      </w:r>
-      <w:r>
-        <w:t xml:space="preserve">ou </w:t>
-      </w:r>
-      <w:r>
-        <w:t xml:space="preserve">should </w:t>
-      </w:r>
-      <w:r>
-        <w:t xml:space="preserve">state a research question (if any) and </w:t>
-      </w:r>
-      <w:r>
-        <w:t xml:space="preserve">present </w:t>
-      </w:r>
-      <w:r>
-        <w:t xml:space="preserve">the </w:t>
-      </w:r>
-      <w:r>
-        <w:t>project objectives</w:t>
-      </w:r>
-      <w:r>
-        <w:t xml:space="preserve">. This </w:t>
-      </w:r>
-      <w:r>
-        <w:lastRenderedPageBreak/>
-        <w:t>will most likely be a concrete question probably from one specific area, such as AI, Networking, Graphics etc.</w:t>
-      </w:r>
-    </w:p>
-    <w:p>
-      <w:pPr>
-        <w:pStyle w:val="ReportGuidelines"/>
-      </w:pPr>
-      <w:r>
-        <w:t xml:space="preserve">E.g., Research Question </w:t>
-      </w:r>
-      <w:r>
-        <w:t>Example (Networking): What is the effect of threshold size in the dead reckoning approach on player performance and player experience?</w:t>
-      </w:r>
-    </w:p>
-    <w:p>
-      <w:pPr>
-        <w:pStyle w:val="ReportGuidelines"/>
-      </w:pPr>
-    </w:p>
-    <w:p>
-      <w:pPr>
-        <w:pStyle w:val="ReportGuidelines"/>
-      </w:pPr>
-      <w:r>
-        <w:t xml:space="preserve">Summarize </w:t>
-      </w:r>
-      <w:r>
-        <w:t>the main contributions of the project.</w:t>
-      </w:r>
-    </w:p>
-    <w:p>
-      <w:pPr>
-        <w:pStyle w:val="Heading1"/>
-        <w:rPr>
-          <w:sz w:val="24"/>
-          <w:szCs w:val="24"/>
-        </w:rPr>
-      </w:pPr>
-      <w:bookmarkStart w:id="4" w:name="_Toc54714376"/>
-      <w:r>
-        <w:rPr>
-          <w:sz w:val="24"/>
-          <w:szCs w:val="24"/>
-        </w:rPr>
-        <w:t>Literature Review</w:t>
-      </w:r>
-      <w:bookmarkEnd w:id="4"/>
     </w:p>
     <w:p>
       <w:pPr>
@@ -1620,7 +1671,7 @@
           <w:szCs w:val="24"/>
         </w:rPr>
       </w:pPr>
-      <w:bookmarkStart w:id="5" w:name="_Toc54714377"/>
+      <w:bookmarkStart w:id="4" w:name="_Toc54714377"/>
       <w:r>
         <w:rPr>
           <w:sz w:val="24"/>
@@ -1635,7 +1686,7 @@
         </w:rPr>
         <w:t>and Discussion</w:t>
       </w:r>
-      <w:bookmarkEnd w:id="5"/>
+      <w:bookmarkEnd w:id="4"/>
     </w:p>
     <w:p>
       <w:r>
@@ -1650,17 +1701,17 @@
     </w:p>
     <w:p>
       <w:r>
+        <w:t>Describe the results using diagrams such as graphs etc. as appropriate, and discuss what the results mean.</w:t>
+      </w:r>
+    </w:p>
+    <w:p>
+      <w:pPr>
+        <w:rPr>
+          <w:lang w:val="ga-IE"/>
+        </w:rPr>
+      </w:pPr>
+      <w:r>
         <w:lastRenderedPageBreak/>
-        <w:t>Describe the results using diagrams such as graphs etc. as appropriate, and discuss what the results mean.</w:t>
-      </w:r>
-    </w:p>
-    <w:p>
-      <w:pPr>
-        <w:rPr>
-          <w:lang w:val="ga-IE"/>
-        </w:rPr>
-      </w:pPr>
-      <w:r>
         <w:t>Example: Results indicate that once the threshold gets over a certain point it significantly reduces player performance and player experience</w:t>
       </w:r>
     </w:p>
@@ -1771,7 +1822,7 @@
           <w:szCs w:val="24"/>
         </w:rPr>
       </w:pPr>
-      <w:bookmarkStart w:id="6" w:name="_Toc54714378"/>
+      <w:bookmarkStart w:id="5" w:name="_Toc54714378"/>
       <w:r>
         <w:rPr>
           <w:sz w:val="24"/>
@@ -1779,7 +1830,7 @@
         </w:rPr>
         <w:t>Conclusions</w:t>
       </w:r>
-      <w:bookmarkEnd w:id="6"/>
+      <w:bookmarkEnd w:id="5"/>
     </w:p>
     <w:p>
       <w:r>
@@ -1816,7 +1867,7 @@
           <w:szCs w:val="24"/>
         </w:rPr>
       </w:pPr>
-      <w:bookmarkStart w:id="7" w:name="_Toc54714379"/>
+      <w:bookmarkStart w:id="6" w:name="_Toc54714379"/>
       <w:r>
         <w:rPr>
           <w:sz w:val="24"/>
@@ -1824,34 +1875,34 @@
         </w:rPr>
         <w:t>References</w:t>
       </w:r>
+      <w:bookmarkEnd w:id="6"/>
+    </w:p>
+    <w:p/>
+    <w:p>
+      <w:pPr>
+        <w:pStyle w:val="Heading1"/>
+        <w:rPr>
+          <w:sz w:val="24"/>
+          <w:szCs w:val="24"/>
+        </w:rPr>
+      </w:pPr>
+      <w:bookmarkStart w:id="7" w:name="_Toc54714380"/>
+      <w:r>
+        <w:rPr>
+          <w:sz w:val="24"/>
+          <w:szCs w:val="24"/>
+        </w:rPr>
+        <w:t>Appendices</w:t>
+      </w:r>
       <w:bookmarkEnd w:id="7"/>
     </w:p>
-    <w:p/>
-    <w:p>
-      <w:pPr>
-        <w:pStyle w:val="Heading1"/>
-        <w:rPr>
-          <w:sz w:val="24"/>
-          <w:szCs w:val="24"/>
-        </w:rPr>
-      </w:pPr>
-      <w:bookmarkStart w:id="8" w:name="_Toc54714380"/>
-      <w:r>
-        <w:rPr>
-          <w:sz w:val="24"/>
-          <w:szCs w:val="24"/>
-        </w:rPr>
+    <w:p>
+      <w:r>
+        <w:t xml:space="preserve">Replace this text with </w:t>
+      </w:r>
+      <w:r>
         <w:t>Appendices</w:t>
       </w:r>
-      <w:bookmarkEnd w:id="8"/>
-    </w:p>
-    <w:p>
-      <w:r>
-        <w:t xml:space="preserve">Replace this text with </w:t>
-      </w:r>
-      <w:r>
-        <w:t>Appendices</w:t>
-      </w:r>
       <w:r>
         <w:t>.</w:t>
       </w:r>
@@ -1869,7 +1920,6 @@
           <w:rFonts w:eastAsia="Times New Roman"/>
           <w:szCs w:val="24"/>
         </w:rPr>
-        <w:lastRenderedPageBreak/>
         <w:t>This might include ethics application and other relevant material e.g. copy of any questionnaires used.</w:t>
       </w:r>
     </w:p>
@@ -1887,7 +1937,7 @@
 </file>
 
 <file path=word/endnotes.xml><?xml version="1.0" encoding="utf-8"?>
-<w:endnotes xmlns:wpc="http://schemas.microsoft.com/office/word/2010/wordprocessingCanvas" xmlns:cx="http://schemas.microsoft.com/office/drawing/2014/chartex" xmlns:cx1="http://schemas.microsoft.com/office/drawing/2015/9/8/chartex" xmlns:cx2="http://schemas.microsoft.com/office/drawing/2015/10/21/chartex" xmlns:cx3="http://schemas.microsoft.com/office/drawing/2016/5/9/chartex" xmlns:cx4="http://schemas.microsoft.com/office/drawing/2016/5/10/chartex" xmlns:cx5="http://schemas.microsoft.com/office/drawing/2016/5/11/chartex" xmlns:cx6="http://schemas.microsoft.com/office/drawing/2016/5/12/chartex" xmlns:cx7="http://schemas.microsoft.com/office/drawing/2016/5/13/chartex" xmlns:cx8="http://schemas.microsoft.com/office/drawing/2016/5/14/chartex" xmlns:mc="http://schemas.openxmlformats.org/markup-compatibility/2006" xmlns:aink="http://schemas.microsoft.com/office/drawing/2016/ink" xmlns:am3d="http://schemas.microsoft.com/office/drawing/2017/model3d" xmlns:o="urn:schemas-microsoft-com:office:office" xmlns:r="http://schemas.openxmlformats.org/officeDocument/2006/relationships" xmlns:m="http://schemas.openxmlformats.org/officeDocument/2006/math" xmlns:v="urn:schemas-microsoft-com:vml" xmlns:wp14="http://schemas.microsoft.com/office/word/2010/wordprocessingDrawing" xmlns:wp="http://schemas.openxmlformats.org/drawingml/2006/wordprocessingDrawing" xmlns:w10="urn:schemas-microsoft-com:office:word" xmlns:w="http://schemas.openxmlformats.org/wordprocessingml/2006/main" xmlns:w14="http://schemas.microsoft.com/office/word/2010/wordml" xmlns:w15="http://schemas.microsoft.com/office/word/2012/wordml" xmlns:w16cid="http://schemas.microsoft.com/office/word/2016/wordml/cid" xmlns:w16se="http://schemas.microsoft.com/office/word/2015/wordml/symex" xmlns:wpg="http://schemas.microsoft.com/office/word/2010/wordprocessingGroup" xmlns:wpi="http://schemas.microsoft.com/office/word/2010/wordprocessingInk" xmlns:wne="http://schemas.microsoft.com/office/word/2006/wordml" xmlns:wps="http://schemas.microsoft.com/office/word/2010/wordprocessingShape" mc:Ignorable="w14 w15 w16se w16cid wp14">
+<w:endnotes xmlns:wpc="http://schemas.microsoft.com/office/word/2010/wordprocessingCanvas" xmlns:cx="http://schemas.microsoft.com/office/drawing/2014/chartex" xmlns:cx1="http://schemas.microsoft.com/office/drawing/2015/9/8/chartex" xmlns:cx2="http://schemas.microsoft.com/office/drawing/2015/10/21/chartex" xmlns:cx3="http://schemas.microsoft.com/office/drawing/2016/5/9/chartex" xmlns:cx4="http://schemas.microsoft.com/office/drawing/2016/5/10/chartex" xmlns:cx5="http://schemas.microsoft.com/office/drawing/2016/5/11/chartex" xmlns:cx6="http://schemas.microsoft.com/office/drawing/2016/5/12/chartex" xmlns:cx7="http://schemas.microsoft.com/office/drawing/2016/5/13/chartex" xmlns:cx8="http://schemas.microsoft.com/office/drawing/2016/5/14/chartex" xmlns:mc="http://schemas.openxmlformats.org/markup-compatibility/2006" xmlns:aink="http://schemas.microsoft.com/office/drawing/2016/ink" xmlns:am3d="http://schemas.microsoft.com/office/drawing/2017/model3d" xmlns:o="urn:schemas-microsoft-com:office:office" xmlns:oel="http://schemas.microsoft.com/office/2019/extlst" xmlns:r="http://schemas.openxmlformats.org/officeDocument/2006/relationships" xmlns:m="http://schemas.openxmlformats.org/officeDocument/2006/math" xmlns:v="urn:schemas-microsoft-com:vml" xmlns:wp14="http://schemas.microsoft.com/office/word/2010/wordprocessingDrawing" xmlns:wp="http://schemas.openxmlformats.org/drawingml/2006/wordprocessingDrawing" xmlns:w10="urn:schemas-microsoft-com:office:word" xmlns:w="http://schemas.openxmlformats.org/wordprocessingml/2006/main" xmlns:w14="http://schemas.microsoft.com/office/word/2010/wordml" xmlns:w15="http://schemas.microsoft.com/office/word/2012/wordml" xmlns:w16cex="http://schemas.microsoft.com/office/word/2018/wordml/cex" xmlns:w16cid="http://schemas.microsoft.com/office/word/2016/wordml/cid" xmlns:w16="http://schemas.microsoft.com/office/word/2018/wordml" xmlns:w16sdtdh="http://schemas.microsoft.com/office/word/2020/wordml/sdtdatahash" xmlns:w16se="http://schemas.microsoft.com/office/word/2015/wordml/symex" xmlns:wpg="http://schemas.microsoft.com/office/word/2010/wordprocessingGroup" xmlns:wpi="http://schemas.microsoft.com/office/word/2010/wordprocessingInk" xmlns:wne="http://schemas.microsoft.com/office/word/2006/wordml" xmlns:wps="http://schemas.microsoft.com/office/word/2010/wordprocessingShape" mc:Ignorable="w14 w15 w16se w16cid w16 w16cex w16sdtdh wp14">
   <w:endnote w:type="separator" w:id="-1">
     <w:p>
       <w:pPr>
@@ -1912,7 +1962,7 @@
 </file>
 
 <file path=word/footer1.xml><?xml version="1.0" encoding="utf-8"?>
-<w:ftr xmlns:wpc="http://schemas.microsoft.com/office/word/2010/wordprocessingCanvas" xmlns:cx="http://schemas.microsoft.com/office/drawing/2014/chartex" xmlns:cx1="http://schemas.microsoft.com/office/drawing/2015/9/8/chartex" xmlns:cx2="http://schemas.microsoft.com/office/drawing/2015/10/21/chartex" xmlns:cx3="http://schemas.microsoft.com/office/drawing/2016/5/9/chartex" xmlns:cx4="http://schemas.microsoft.com/office/drawing/2016/5/10/chartex" xmlns:cx5="http://schemas.microsoft.com/office/drawing/2016/5/11/chartex" xmlns:cx6="http://schemas.microsoft.com/office/drawing/2016/5/12/chartex" xmlns:cx7="http://schemas.microsoft.com/office/drawing/2016/5/13/chartex" xmlns:cx8="http://schemas.microsoft.com/office/drawing/2016/5/14/chartex" xmlns:mc="http://schemas.openxmlformats.org/markup-compatibility/2006" xmlns:aink="http://schemas.microsoft.com/office/drawing/2016/ink" xmlns:am3d="http://schemas.microsoft.com/office/drawing/2017/model3d" xmlns:o="urn:schemas-microsoft-com:office:office" xmlns:r="http://schemas.openxmlformats.org/officeDocument/2006/relationships" xmlns:m="http://schemas.openxmlformats.org/officeDocument/2006/math" xmlns:v="urn:schemas-microsoft-com:vml" xmlns:wp14="http://schemas.microsoft.com/office/word/2010/wordprocessingDrawing" xmlns:wp="http://schemas.openxmlformats.org/drawingml/2006/wordprocessingDrawing" xmlns:w10="urn:schemas-microsoft-com:office:word" xmlns:w="http://schemas.openxmlformats.org/wordprocessingml/2006/main" xmlns:w14="http://schemas.microsoft.com/office/word/2010/wordml" xmlns:w15="http://schemas.microsoft.com/office/word/2012/wordml" xmlns:w16cid="http://schemas.microsoft.com/office/word/2016/wordml/cid" xmlns:w16se="http://schemas.microsoft.com/office/word/2015/wordml/symex" xmlns:wpg="http://schemas.microsoft.com/office/word/2010/wordprocessingGroup" xmlns:wpi="http://schemas.microsoft.com/office/word/2010/wordprocessingInk" xmlns:wne="http://schemas.microsoft.com/office/word/2006/wordml" xmlns:wps="http://schemas.microsoft.com/office/word/2010/wordprocessingShape" mc:Ignorable="w14 w15 w16se w16cid wp14">
+<w:ftr xmlns:wpc="http://schemas.microsoft.com/office/word/2010/wordprocessingCanvas" xmlns:cx="http://schemas.microsoft.com/office/drawing/2014/chartex" xmlns:cx1="http://schemas.microsoft.com/office/drawing/2015/9/8/chartex" xmlns:cx2="http://schemas.microsoft.com/office/drawing/2015/10/21/chartex" xmlns:cx3="http://schemas.microsoft.com/office/drawing/2016/5/9/chartex" xmlns:cx4="http://schemas.microsoft.com/office/drawing/2016/5/10/chartex" xmlns:cx5="http://schemas.microsoft.com/office/drawing/2016/5/11/chartex" xmlns:cx6="http://schemas.microsoft.com/office/drawing/2016/5/12/chartex" xmlns:cx7="http://schemas.microsoft.com/office/drawing/2016/5/13/chartex" xmlns:cx8="http://schemas.microsoft.com/office/drawing/2016/5/14/chartex" xmlns:mc="http://schemas.openxmlformats.org/markup-compatibility/2006" xmlns:aink="http://schemas.microsoft.com/office/drawing/2016/ink" xmlns:am3d="http://schemas.microsoft.com/office/drawing/2017/model3d" xmlns:o="urn:schemas-microsoft-com:office:office" xmlns:oel="http://schemas.microsoft.com/office/2019/extlst" xmlns:r="http://schemas.openxmlformats.org/officeDocument/2006/relationships" xmlns:m="http://schemas.openxmlformats.org/officeDocument/2006/math" xmlns:v="urn:schemas-microsoft-com:vml" xmlns:wp14="http://schemas.microsoft.com/office/word/2010/wordprocessingDrawing" xmlns:wp="http://schemas.openxmlformats.org/drawingml/2006/wordprocessingDrawing" xmlns:w10="urn:schemas-microsoft-com:office:word" xmlns:w="http://schemas.openxmlformats.org/wordprocessingml/2006/main" xmlns:w14="http://schemas.microsoft.com/office/word/2010/wordml" xmlns:w15="http://schemas.microsoft.com/office/word/2012/wordml" xmlns:w16cex="http://schemas.microsoft.com/office/word/2018/wordml/cex" xmlns:w16cid="http://schemas.microsoft.com/office/word/2016/wordml/cid" xmlns:w16="http://schemas.microsoft.com/office/word/2018/wordml" xmlns:w16sdtdh="http://schemas.microsoft.com/office/word/2020/wordml/sdtdatahash" xmlns:w16se="http://schemas.microsoft.com/office/word/2015/wordml/symex" xmlns:wpg="http://schemas.microsoft.com/office/word/2010/wordprocessingGroup" xmlns:wpi="http://schemas.microsoft.com/office/word/2010/wordprocessingInk" xmlns:wne="http://schemas.microsoft.com/office/word/2006/wordml" xmlns:wps="http://schemas.microsoft.com/office/word/2010/wordprocessingShape" mc:Ignorable="w14 w15 w16se w16cid w16 w16cex w16sdtdh wp14">
   <w:p>
     <w:pPr>
       <w:pStyle w:val="Footer"/>
@@ -1992,7 +2042,7 @@
 </file>
 
 <file path=word/footnotes.xml><?xml version="1.0" encoding="utf-8"?>
-<w:footnotes xmlns:wpc="http://schemas.microsoft.com/office/word/2010/wordprocessingCanvas" xmlns:cx="http://schemas.microsoft.com/office/drawing/2014/chartex" xmlns:cx1="http://schemas.microsoft.com/office/drawing/2015/9/8/chartex" xmlns:cx2="http://schemas.microsoft.com/office/drawing/2015/10/21/chartex" xmlns:cx3="http://schemas.microsoft.com/office/drawing/2016/5/9/chartex" xmlns:cx4="http://schemas.microsoft.com/office/drawing/2016/5/10/chartex" xmlns:cx5="http://schemas.microsoft.com/office/drawing/2016/5/11/chartex" xmlns:cx6="http://schemas.microsoft.com/office/drawing/2016/5/12/chartex" xmlns:cx7="http://schemas.microsoft.com/office/drawing/2016/5/13/chartex" xmlns:cx8="http://schemas.microsoft.com/office/drawing/2016/5/14/chartex" xmlns:mc="http://schemas.openxmlformats.org/markup-compatibility/2006" xmlns:aink="http://schemas.microsoft.com/office/drawing/2016/ink" xmlns:am3d="http://schemas.microsoft.com/office/drawing/2017/model3d" xmlns:o="urn:schemas-microsoft-com:office:office" xmlns:r="http://schemas.openxmlformats.org/officeDocument/2006/relationships" xmlns:m="http://schemas.openxmlformats.org/officeDocument/2006/math" xmlns:v="urn:schemas-microsoft-com:vml" xmlns:wp14="http://schemas.microsoft.com/office/word/2010/wordprocessingDrawing" xmlns:wp="http://schemas.openxmlformats.org/drawingml/2006/wordprocessingDrawing" xmlns:w10="urn:schemas-microsoft-com:office:word" xmlns:w="http://schemas.openxmlformats.org/wordprocessingml/2006/main" xmlns:w14="http://schemas.microsoft.com/office/word/2010/wordml" xmlns:w15="http://schemas.microsoft.com/office/word/2012/wordml" xmlns:w16cid="http://schemas.microsoft.com/office/word/2016/wordml/cid" xmlns:w16se="http://schemas.microsoft.com/office/word/2015/wordml/symex" xmlns:wpg="http://schemas.microsoft.com/office/word/2010/wordprocessingGroup" xmlns:wpi="http://schemas.microsoft.com/office/word/2010/wordprocessingInk" xmlns:wne="http://schemas.microsoft.com/office/word/2006/wordml" xmlns:wps="http://schemas.microsoft.com/office/word/2010/wordprocessingShape" mc:Ignorable="w14 w15 w16se w16cid wp14">
+<w:footnotes xmlns:wpc="http://schemas.microsoft.com/office/word/2010/wordprocessingCanvas" xmlns:cx="http://schemas.microsoft.com/office/drawing/2014/chartex" xmlns:cx1="http://schemas.microsoft.com/office/drawing/2015/9/8/chartex" xmlns:cx2="http://schemas.microsoft.com/office/drawing/2015/10/21/chartex" xmlns:cx3="http://schemas.microsoft.com/office/drawing/2016/5/9/chartex" xmlns:cx4="http://schemas.microsoft.com/office/drawing/2016/5/10/chartex" xmlns:cx5="http://schemas.microsoft.com/office/drawing/2016/5/11/chartex" xmlns:cx6="http://schemas.microsoft.com/office/drawing/2016/5/12/chartex" xmlns:cx7="http://schemas.microsoft.com/office/drawing/2016/5/13/chartex" xmlns:cx8="http://schemas.microsoft.com/office/drawing/2016/5/14/chartex" xmlns:mc="http://schemas.openxmlformats.org/markup-compatibility/2006" xmlns:aink="http://schemas.microsoft.com/office/drawing/2016/ink" xmlns:am3d="http://schemas.microsoft.com/office/drawing/2017/model3d" xmlns:o="urn:schemas-microsoft-com:office:office" xmlns:oel="http://schemas.microsoft.com/office/2019/extlst" xmlns:r="http://schemas.openxmlformats.org/officeDocument/2006/relationships" xmlns:m="http://schemas.openxmlformats.org/officeDocument/2006/math" xmlns:v="urn:schemas-microsoft-com:vml" xmlns:wp14="http://schemas.microsoft.com/office/word/2010/wordprocessingDrawing" xmlns:wp="http://schemas.openxmlformats.org/drawingml/2006/wordprocessingDrawing" xmlns:w10="urn:schemas-microsoft-com:office:word" xmlns:w="http://schemas.openxmlformats.org/wordprocessingml/2006/main" xmlns:w14="http://schemas.microsoft.com/office/word/2010/wordml" xmlns:w15="http://schemas.microsoft.com/office/word/2012/wordml" xmlns:w16cex="http://schemas.microsoft.com/office/word/2018/wordml/cex" xmlns:w16cid="http://schemas.microsoft.com/office/word/2016/wordml/cid" xmlns:w16="http://schemas.microsoft.com/office/word/2018/wordml" xmlns:w16sdtdh="http://schemas.microsoft.com/office/word/2020/wordml/sdtdatahash" xmlns:w16se="http://schemas.microsoft.com/office/word/2015/wordml/symex" xmlns:wpg="http://schemas.microsoft.com/office/word/2010/wordprocessingGroup" xmlns:wpi="http://schemas.microsoft.com/office/word/2010/wordprocessingInk" xmlns:wne="http://schemas.microsoft.com/office/word/2006/wordml" xmlns:wps="http://schemas.microsoft.com/office/word/2010/wordprocessingShape" mc:Ignorable="w14 w15 w16se w16cid w16 w16cex w16sdtdh wp14">
   <w:footnote w:type="separator" w:id="-1">
     <w:p>
       <w:pPr>
@@ -2017,7 +2067,7 @@
 </file>
 
 <file path=word/numbering.xml><?xml version="1.0" encoding="utf-8"?>
-<w:numbering xmlns:wpc="http://schemas.microsoft.com/office/word/2010/wordprocessingCanvas" xmlns:cx="http://schemas.microsoft.com/office/drawing/2014/chartex" xmlns:cx1="http://schemas.microsoft.com/office/drawing/2015/9/8/chartex" xmlns:cx2="http://schemas.microsoft.com/office/drawing/2015/10/21/chartex" xmlns:cx3="http://schemas.microsoft.com/office/drawing/2016/5/9/chartex" xmlns:cx4="http://schemas.microsoft.com/office/drawing/2016/5/10/chartex" xmlns:cx5="http://schemas.microsoft.com/office/drawing/2016/5/11/chartex" xmlns:cx6="http://schemas.microsoft.com/office/drawing/2016/5/12/chartex" xmlns:cx7="http://schemas.microsoft.com/office/drawing/2016/5/13/chartex" xmlns:cx8="http://schemas.microsoft.com/office/drawing/2016/5/14/chartex" xmlns:mc="http://schemas.openxmlformats.org/markup-compatibility/2006" xmlns:aink="http://schemas.microsoft.com/office/drawing/2016/ink" xmlns:am3d="http://schemas.microsoft.com/office/drawing/2017/model3d" xmlns:o="urn:schemas-microsoft-com:office:office" xmlns:r="http://schemas.openxmlformats.org/officeDocument/2006/relationships" xmlns:m="http://schemas.openxmlformats.org/officeDocument/2006/math" xmlns:v="urn:schemas-microsoft-com:vml" xmlns:wp14="http://schemas.microsoft.com/office/word/2010/wordprocessingDrawing" xmlns:wp="http://schemas.openxmlformats.org/drawingml/2006/wordprocessingDrawing" xmlns:w10="urn:schemas-microsoft-com:office:word" xmlns:w="http://schemas.openxmlformats.org/wordprocessingml/2006/main" xmlns:w14="http://schemas.microsoft.com/office/word/2010/wordml" xmlns:w15="http://schemas.microsoft.com/office/word/2012/wordml" xmlns:w16cid="http://schemas.microsoft.com/office/word/2016/wordml/cid" xmlns:w16se="http://schemas.microsoft.com/office/word/2015/wordml/symex" xmlns:wpg="http://schemas.microsoft.com/office/word/2010/wordprocessingGroup" xmlns:wpi="http://schemas.microsoft.com/office/word/2010/wordprocessingInk" xmlns:wne="http://schemas.microsoft.com/office/word/2006/wordml" xmlns:wps="http://schemas.microsoft.com/office/word/2010/wordprocessingShape" mc:Ignorable="w14 w15 w16se w16cid wp14">
+<w:numbering xmlns:wpc="http://schemas.microsoft.com/office/word/2010/wordprocessingCanvas" xmlns:cx="http://schemas.microsoft.com/office/drawing/2014/chartex" xmlns:cx1="http://schemas.microsoft.com/office/drawing/2015/9/8/chartex" xmlns:cx2="http://schemas.microsoft.com/office/drawing/2015/10/21/chartex" xmlns:cx3="http://schemas.microsoft.com/office/drawing/2016/5/9/chartex" xmlns:cx4="http://schemas.microsoft.com/office/drawing/2016/5/10/chartex" xmlns:cx5="http://schemas.microsoft.com/office/drawing/2016/5/11/chartex" xmlns:cx6="http://schemas.microsoft.com/office/drawing/2016/5/12/chartex" xmlns:cx7="http://schemas.microsoft.com/office/drawing/2016/5/13/chartex" xmlns:cx8="http://schemas.microsoft.com/office/drawing/2016/5/14/chartex" xmlns:mc="http://schemas.openxmlformats.org/markup-compatibility/2006" xmlns:aink="http://schemas.microsoft.com/office/drawing/2016/ink" xmlns:am3d="http://schemas.microsoft.com/office/drawing/2017/model3d" xmlns:o="urn:schemas-microsoft-com:office:office" xmlns:oel="http://schemas.microsoft.com/office/2019/extlst" xmlns:r="http://schemas.openxmlformats.org/officeDocument/2006/relationships" xmlns:m="http://schemas.openxmlformats.org/officeDocument/2006/math" xmlns:v="urn:schemas-microsoft-com:vml" xmlns:wp14="http://schemas.microsoft.com/office/word/2010/wordprocessingDrawing" xmlns:wp="http://schemas.openxmlformats.org/drawingml/2006/wordprocessingDrawing" xmlns:w10="urn:schemas-microsoft-com:office:word" xmlns:w="http://schemas.openxmlformats.org/wordprocessingml/2006/main" xmlns:w14="http://schemas.microsoft.com/office/word/2010/wordml" xmlns:w15="http://schemas.microsoft.com/office/word/2012/wordml" xmlns:w16cex="http://schemas.microsoft.com/office/word/2018/wordml/cex" xmlns:w16cid="http://schemas.microsoft.com/office/word/2016/wordml/cid" xmlns:w16="http://schemas.microsoft.com/office/word/2018/wordml" xmlns:w16sdtdh="http://schemas.microsoft.com/office/word/2020/wordml/sdtdatahash" xmlns:w16se="http://schemas.microsoft.com/office/word/2015/wordml/symex" xmlns:wpg="http://schemas.microsoft.com/office/word/2010/wordprocessingGroup" xmlns:wpi="http://schemas.microsoft.com/office/word/2010/wordprocessingInk" xmlns:wne="http://schemas.microsoft.com/office/word/2006/wordml" xmlns:wps="http://schemas.microsoft.com/office/word/2010/wordprocessingShape" mc:Ignorable="w14 w15 w16se w16cid w16 w16cex w16sdtdh wp14">
   <w:abstractNum w:abstractNumId="0" w15:restartNumberingAfterBreak="0">
     <w:nsid w:val="055B1CEC"/>
     <w:multiLevelType w:val="hybridMultilevel"/>
@@ -3910,50 +3960,50 @@
       </w:rPr>
     </w:lvl>
   </w:abstractNum>
-  <w:num w:numId="1">
+  <w:num w:numId="1" w16cid:durableId="1090739578">
     <w:abstractNumId w:val="6"/>
   </w:num>
-  <w:num w:numId="2">
+  <w:num w:numId="2" w16cid:durableId="486745335">
     <w:abstractNumId w:val="2"/>
   </w:num>
-  <w:num w:numId="3">
+  <w:num w:numId="3" w16cid:durableId="1663506053">
     <w:abstractNumId w:val="1"/>
   </w:num>
-  <w:num w:numId="4">
+  <w:num w:numId="4" w16cid:durableId="547691902">
     <w:abstractNumId w:val="3"/>
   </w:num>
-  <w:num w:numId="5">
+  <w:num w:numId="5" w16cid:durableId="2074111052">
     <w:abstractNumId w:val="9"/>
   </w:num>
-  <w:num w:numId="6">
+  <w:num w:numId="6" w16cid:durableId="996421898">
     <w:abstractNumId w:val="12"/>
   </w:num>
-  <w:num w:numId="7">
+  <w:num w:numId="7" w16cid:durableId="170264145">
     <w:abstractNumId w:val="4"/>
   </w:num>
-  <w:num w:numId="8">
+  <w:num w:numId="8" w16cid:durableId="1594508925">
     <w:abstractNumId w:val="5"/>
   </w:num>
-  <w:num w:numId="9">
+  <w:num w:numId="9" w16cid:durableId="1775589577">
     <w:abstractNumId w:val="7"/>
   </w:num>
-  <w:num w:numId="10">
+  <w:num w:numId="10" w16cid:durableId="751314274">
     <w:abstractNumId w:val="11"/>
   </w:num>
-  <w:num w:numId="11">
+  <w:num w:numId="11" w16cid:durableId="309477700">
     <w:abstractNumId w:val="8"/>
   </w:num>
-  <w:num w:numId="12">
+  <w:num w:numId="12" w16cid:durableId="1896625608">
     <w:abstractNumId w:val="10"/>
   </w:num>
-  <w:num w:numId="13">
+  <w:num w:numId="13" w16cid:durableId="634873061">
     <w:abstractNumId w:val="0"/>
   </w:num>
 </w:numbering>
 </file>
 
 <file path=word/styles.xml><?xml version="1.0" encoding="utf-8"?>
-<w:styles xmlns:mc="http://schemas.openxmlformats.org/markup-compatibility/2006" xmlns:r="http://schemas.openxmlformats.org/officeDocument/2006/relationships" xmlns:w="http://schemas.openxmlformats.org/wordprocessingml/2006/main" xmlns:w14="http://schemas.microsoft.com/office/word/2010/wordml" xmlns:w15="http://schemas.microsoft.com/office/word/2012/wordml" xmlns:w16cid="http://schemas.microsoft.com/office/word/2016/wordml/cid" xmlns:w16se="http://schemas.microsoft.com/office/word/2015/wordml/symex" mc:Ignorable="w14 w15 w16se w16cid">
+<w:styles xmlns:mc="http://schemas.openxmlformats.org/markup-compatibility/2006" xmlns:r="http://schemas.openxmlformats.org/officeDocument/2006/relationships" xmlns:w="http://schemas.openxmlformats.org/wordprocessingml/2006/main" xmlns:w14="http://schemas.microsoft.com/office/word/2010/wordml" xmlns:w15="http://schemas.microsoft.com/office/word/2012/wordml" xmlns:w16cex="http://schemas.microsoft.com/office/word/2018/wordml/cex" xmlns:w16cid="http://schemas.microsoft.com/office/word/2016/wordml/cid" xmlns:w16="http://schemas.microsoft.com/office/word/2018/wordml" xmlns:w16sdtdh="http://schemas.microsoft.com/office/word/2020/wordml/sdtdatahash" xmlns:w16se="http://schemas.microsoft.com/office/word/2015/wordml/symex" mc:Ignorable="w14 w15 w16se w16cid w16 w16cex w16sdtdh">
   <w:docDefaults>
     <w:rPrDefault>
       <w:rPr>
@@ -3963,7 +4013,7 @@
     </w:rPrDefault>
     <w:pPrDefault/>
   </w:docDefaults>
-  <w:latentStyles w:defLockedState="0" w:defUIPriority="99" w:defSemiHidden="0" w:defUnhideWhenUsed="0" w:defQFormat="0" w:count="375">
+  <w:latentStyles w:defLockedState="0" w:defUIPriority="99" w:defSemiHidden="0" w:defUnhideWhenUsed="0" w:defQFormat="0" w:count="376">
     <w:lsdException w:name="Normal" w:uiPriority="0" w:qFormat="1"/>
     <w:lsdException w:name="heading 1" w:uiPriority="9" w:qFormat="1"/>
     <w:lsdException w:name="heading 2" w:semiHidden="1" w:uiPriority="9" w:unhideWhenUsed="1" w:qFormat="1"/>
@@ -4339,6 +4389,7 @@
     <w:lsdException w:name="Smart Hyperlink" w:semiHidden="1" w:unhideWhenUsed="1"/>
     <w:lsdException w:name="Hashtag" w:semiHidden="1" w:unhideWhenUsed="1"/>
     <w:lsdException w:name="Unresolved Mention" w:semiHidden="1" w:unhideWhenUsed="1"/>
+    <w:lsdException w:name="Smart Link" w:semiHidden="1" w:unhideWhenUsed="1"/>
   </w:latentStyles>
   <w:style w:type="paragraph" w:default="1" w:styleId="Normal">
     <w:name w:val="Normal"/>
@@ -5002,6 +5053,16 @@
 </file>
 
 <file path=customXml/item1.xml><?xml version="1.0" encoding="utf-8"?>
+<p:properties xmlns:p="http://schemas.microsoft.com/office/2006/metadata/properties" xmlns:xsi="http://www.w3.org/2001/XMLSchema-instance" xmlns:pc="http://schemas.microsoft.com/office/infopath/2007/PartnerControls">
+  <documentManagement/>
+</p:properties>
+</file>
+
+<file path=customXml/item2.xml><?xml version="1.0" encoding="utf-8"?>
+<b:Sources xmlns:b="http://schemas.openxmlformats.org/officeDocument/2006/bibliography" xmlns="http://schemas.openxmlformats.org/officeDocument/2006/bibliography" SelectedStyle="\APASixthEditionOfficeOnline.xsl" StyleName="APA" Version="6"/>
+</file>
+
+<file path=customXml/item3.xml><?xml version="1.0" encoding="utf-8"?>
 <ct:contentTypeSchema xmlns:ct="http://schemas.microsoft.com/office/2006/metadata/contentType" xmlns:ma="http://schemas.microsoft.com/office/2006/metadata/properties/metaAttributes" ct:_="" ma:_="" ma:contentTypeName="Document" ma:contentTypeID="0x010100B4B3963D136B89489C303B1F134CDEFE" ma:contentTypeVersion="2" ma:contentTypeDescription="Create a new document." ma:contentTypeScope="" ma:versionID="308c9ae795ee33ed826f6ffffe232275">
   <xsd:schema xmlns:xsd="http://www.w3.org/2001/XMLSchema" xmlns:xs="http://www.w3.org/2001/XMLSchema" xmlns:p="http://schemas.microsoft.com/office/2006/metadata/properties" xmlns:ns2="3d09ae41-e7b8-4678-82ce-f613907bc86b" targetNamespace="http://schemas.microsoft.com/office/2006/metadata/properties" ma:root="true" ma:fieldsID="ae9e1e531943a4b87ea1040b939bb65d" ns2:_="">
     <xsd:import namespace="3d09ae41-e7b8-4678-82ce-f613907bc86b"/>
@@ -5133,7 +5194,7 @@
 </ct:contentTypeSchema>
 </file>
 
-<file path=customXml/item2.xml><?xml version="1.0" encoding="utf-8"?>
+<file path=customXml/item4.xml><?xml version="1.0" encoding="utf-8"?>
 <?mso-contentType ?>
 <FormTemplates xmlns="http://schemas.microsoft.com/sharepoint/v3/contenttype/forms">
   <Display>DocumentLibraryForm</Display>
@@ -5142,17 +5203,24 @@
 </FormTemplates>
 </file>
 
-<file path=customXml/item3.xml><?xml version="1.0" encoding="utf-8"?>
-<p:properties xmlns:p="http://schemas.microsoft.com/office/2006/metadata/properties" xmlns:xsi="http://www.w3.org/2001/XMLSchema-instance" xmlns:pc="http://schemas.microsoft.com/office/infopath/2007/PartnerControls">
-  <documentManagement/>
-</p:properties>
+<file path=customXml/itemProps1.xml><?xml version="1.0" encoding="utf-8"?>
+<ds:datastoreItem xmlns:ds="http://schemas.openxmlformats.org/officeDocument/2006/customXml" ds:itemID="{B81975BD-F3A5-4B76-88D3-92416F194EA7}">
+  <ds:schemaRefs>
+    <ds:schemaRef ds:uri="http://schemas.microsoft.com/office/2006/metadata/properties"/>
+    <ds:schemaRef ds:uri="http://schemas.microsoft.com/office/infopath/2007/PartnerControls"/>
+  </ds:schemaRefs>
+</ds:datastoreItem>
 </file>
 
-<file path=customXml/item4.xml><?xml version="1.0" encoding="utf-8"?>
-<b:Sources xmlns:b="http://schemas.openxmlformats.org/officeDocument/2006/bibliography" xmlns="http://schemas.openxmlformats.org/officeDocument/2006/bibliography" SelectedStyle="\APASixthEditionOfficeOnline.xsl" StyleName="APA" Version="6"/>
+<file path=customXml/itemProps2.xml><?xml version="1.0" encoding="utf-8"?>
+<ds:datastoreItem xmlns:ds="http://schemas.openxmlformats.org/officeDocument/2006/customXml" ds:itemID="{33382DE0-B92A-45E3-8634-1876FA452808}">
+  <ds:schemaRefs>
+    <ds:schemaRef ds:uri="http://schemas.openxmlformats.org/officeDocument/2006/bibliography"/>
+  </ds:schemaRefs>
+</ds:datastoreItem>
 </file>
 
-<file path=customXml/itemProps1.xml><?xml version="1.0" encoding="utf-8"?>
+<file path=customXml/itemProps3.xml><?xml version="1.0" encoding="utf-8"?>
 <ds:datastoreItem xmlns:ds="http://schemas.openxmlformats.org/officeDocument/2006/customXml" ds:itemID="{2565A03E-28DF-494F-BAE7-C32272330B83}">
   <ds:schemaRefs>
     <ds:schemaRef ds:uri="http://schemas.microsoft.com/office/2006/metadata/contentType"/>
@@ -5170,27 +5238,10 @@
 </ds:datastoreItem>
 </file>
 
-<file path=customXml/itemProps2.xml><?xml version="1.0" encoding="utf-8"?>
+<file path=customXml/itemProps4.xml><?xml version="1.0" encoding="utf-8"?>
 <ds:datastoreItem xmlns:ds="http://schemas.openxmlformats.org/officeDocument/2006/customXml" ds:itemID="{62938047-4573-473E-BF0E-290566D59595}">
   <ds:schemaRefs>
     <ds:schemaRef ds:uri="http://schemas.microsoft.com/sharepoint/v3/contenttype/forms"/>
   </ds:schemaRefs>
 </ds:datastoreItem>
-</file>
-
-<file path=customXml/itemProps3.xml><?xml version="1.0" encoding="utf-8"?>
-<ds:datastoreItem xmlns:ds="http://schemas.openxmlformats.org/officeDocument/2006/customXml" ds:itemID="{B81975BD-F3A5-4B76-88D3-92416F194EA7}">
-  <ds:schemaRefs>
-    <ds:schemaRef ds:uri="http://schemas.microsoft.com/office/2006/metadata/properties"/>
-    <ds:schemaRef ds:uri="http://schemas.microsoft.com/office/infopath/2007/PartnerControls"/>
-  </ds:schemaRefs>
-</ds:datastoreItem>
-</file>
-
-<file path=customXml/itemProps4.xml><?xml version="1.0" encoding="utf-8"?>
-<ds:datastoreItem xmlns:ds="http://schemas.openxmlformats.org/officeDocument/2006/customXml" ds:itemID="{33382DE0-B92A-45E3-8634-1876FA452808}">
-  <ds:schemaRefs>
-    <ds:schemaRef ds:uri="http://schemas.openxmlformats.org/officeDocument/2006/bibliography"/>
-  </ds:schemaRefs>
-</ds:datastoreItem>
 </file>
</xml_diff>

<commit_message>
Not so much progress
</commit_message>
<xml_diff>
--- a/FYP-Documents/Research Project Report.docx
+++ b/FYP-Documents/Research Project Report.docx
@@ -1,6 +1,6 @@
 
 <file path=word/document.xml><?xml version="1.0" encoding="utf-8"?>
-<w:document xmlns:wpc="http://schemas.microsoft.com/office/word/2010/wordprocessingCanvas" xmlns:cx="http://schemas.microsoft.com/office/drawing/2014/chartex" xmlns:cx1="http://schemas.microsoft.com/office/drawing/2015/9/8/chartex" xmlns:cx2="http://schemas.microsoft.com/office/drawing/2015/10/21/chartex" xmlns:cx3="http://schemas.microsoft.com/office/drawing/2016/5/9/chartex" xmlns:cx4="http://schemas.microsoft.com/office/drawing/2016/5/10/chartex" xmlns:cx5="http://schemas.microsoft.com/office/drawing/2016/5/11/chartex" xmlns:cx6="http://schemas.microsoft.com/office/drawing/2016/5/12/chartex" xmlns:cx7="http://schemas.microsoft.com/office/drawing/2016/5/13/chartex" xmlns:cx8="http://schemas.microsoft.com/office/drawing/2016/5/14/chartex" xmlns:mc="http://schemas.openxmlformats.org/markup-compatibility/2006" xmlns:aink="http://schemas.microsoft.com/office/drawing/2016/ink" xmlns:am3d="http://schemas.microsoft.com/office/drawing/2017/model3d" xmlns:o="urn:schemas-microsoft-com:office:office" xmlns:oel="http://schemas.microsoft.com/office/2019/extlst" xmlns:r="http://schemas.openxmlformats.org/officeDocument/2006/relationships" xmlns:m="http://schemas.openxmlformats.org/officeDocument/2006/math" xmlns:v="urn:schemas-microsoft-com:vml" xmlns:wp14="http://schemas.microsoft.com/office/word/2010/wordprocessingDrawing" xmlns:wp="http://schemas.openxmlformats.org/drawingml/2006/wordprocessingDrawing" xmlns:w10="urn:schemas-microsoft-com:office:word" xmlns:w="http://schemas.openxmlformats.org/wordprocessingml/2006/main" xmlns:w14="http://schemas.microsoft.com/office/word/2010/wordml" xmlns:w15="http://schemas.microsoft.com/office/word/2012/wordml" xmlns:w16cex="http://schemas.microsoft.com/office/word/2018/wordml/cex" xmlns:w16cid="http://schemas.microsoft.com/office/word/2016/wordml/cid" xmlns:w16="http://schemas.microsoft.com/office/word/2018/wordml" xmlns:w16sdtdh="http://schemas.microsoft.com/office/word/2020/wordml/sdtdatahash" xmlns:w16se="http://schemas.microsoft.com/office/word/2015/wordml/symex" xmlns:wpg="http://schemas.microsoft.com/office/word/2010/wordprocessingGroup" xmlns:wpi="http://schemas.microsoft.com/office/word/2010/wordprocessingInk" xmlns:wne="http://schemas.microsoft.com/office/word/2006/wordml" xmlns:wps="http://schemas.microsoft.com/office/word/2010/wordprocessingShape" mc:Ignorable="w14 w15 w16se w16cid w16 w16cex w16sdtdh wp14">
+<w:document xmlns:wpc="http://schemas.microsoft.com/office/word/2010/wordprocessingCanvas" xmlns:cx="http://schemas.microsoft.com/office/drawing/2014/chartex" xmlns:cx1="http://schemas.microsoft.com/office/drawing/2015/9/8/chartex" xmlns:cx2="http://schemas.microsoft.com/office/drawing/2015/10/21/chartex" xmlns:cx3="http://schemas.microsoft.com/office/drawing/2016/5/9/chartex" xmlns:cx4="http://schemas.microsoft.com/office/drawing/2016/5/10/chartex" xmlns:cx5="http://schemas.microsoft.com/office/drawing/2016/5/11/chartex" xmlns:cx6="http://schemas.microsoft.com/office/drawing/2016/5/12/chartex" xmlns:cx7="http://schemas.microsoft.com/office/drawing/2016/5/13/chartex" xmlns:cx8="http://schemas.microsoft.com/office/drawing/2016/5/14/chartex" xmlns:mc="http://schemas.openxmlformats.org/markup-compatibility/2006" xmlns:aink="http://schemas.microsoft.com/office/drawing/2016/ink" xmlns:am3d="http://schemas.microsoft.com/office/drawing/2017/model3d" xmlns:o="urn:schemas-microsoft-com:office:office" xmlns:r="http://schemas.openxmlformats.org/officeDocument/2006/relationships" xmlns:m="http://schemas.openxmlformats.org/officeDocument/2006/math" xmlns:v="urn:schemas-microsoft-com:vml" xmlns:wp14="http://schemas.microsoft.com/office/word/2010/wordprocessingDrawing" xmlns:wp="http://schemas.openxmlformats.org/drawingml/2006/wordprocessingDrawing" xmlns:w10="urn:schemas-microsoft-com:office:word" xmlns:w="http://schemas.openxmlformats.org/wordprocessingml/2006/main" xmlns:w14="http://schemas.microsoft.com/office/word/2010/wordml" xmlns:w15="http://schemas.microsoft.com/office/word/2012/wordml" xmlns:w16cid="http://schemas.microsoft.com/office/word/2016/wordml/cid" xmlns:w16se="http://schemas.microsoft.com/office/word/2015/wordml/symex" xmlns:wpg="http://schemas.microsoft.com/office/word/2010/wordprocessingGroup" xmlns:wpi="http://schemas.microsoft.com/office/word/2010/wordprocessingInk" xmlns:wne="http://schemas.microsoft.com/office/word/2006/wordml" xmlns:wps="http://schemas.microsoft.com/office/word/2010/wordprocessingShape" mc:Ignorable="w14 w15 w16se w16cid wp14">
   <w:body>
     <w:p>
       <w:pPr>
@@ -1193,13 +1193,13 @@
         <w:rPr>
           <w:szCs w:val="24"/>
         </w:rPr>
-        <w:t xml:space="preserve">that implements </w:t>
-      </w:r>
-      <w:r>
-        <w:rPr>
-          <w:szCs w:val="24"/>
-        </w:rPr>
-        <w:t>a Back Propagation</w:t>
+        <w:t xml:space="preserve">that </w:t>
+      </w:r>
+      <w:r>
+        <w:rPr>
+          <w:szCs w:val="24"/>
+        </w:rPr>
+        <w:t>uses</w:t>
       </w:r>
       <w:r>
         <w:rPr>
@@ -1211,7 +1211,13 @@
         <w:rPr>
           <w:szCs w:val="24"/>
         </w:rPr>
-        <w:t xml:space="preserve">Neural Network </w:t>
+        <w:t xml:space="preserve">a </w:t>
+      </w:r>
+      <w:r>
+        <w:rPr>
+          <w:szCs w:val="24"/>
+        </w:rPr>
+        <w:t xml:space="preserve">machine learning algorithm </w:t>
       </w:r>
       <w:r>
         <w:rPr>
@@ -1235,7 +1241,7 @@
         <w:rPr>
           <w:szCs w:val="24"/>
         </w:rPr>
-        <w:t xml:space="preserve">a simple </w:t>
+        <w:t xml:space="preserve">simple </w:t>
       </w:r>
       <w:r>
         <w:rPr>
@@ -1247,19 +1253,31 @@
         <w:rPr>
           <w:szCs w:val="24"/>
         </w:rPr>
-        <w:t xml:space="preserve"> through the mechanics of the game</w:t>
-      </w:r>
-      <w:r>
-        <w:rPr>
-          <w:szCs w:val="24"/>
-        </w:rPr>
-        <w:t>. In the end I want it to be able</w:t>
-      </w:r>
-      <w:r>
-        <w:rPr>
-          <w:szCs w:val="24"/>
-        </w:rPr>
-        <w:t xml:space="preserve"> face off against a human opponent and to see how it adapts.</w:t>
+        <w:t xml:space="preserve">s that cumulate to the advancement to a much larger and complex goal </w:t>
+      </w:r>
+      <w:r>
+        <w:rPr>
+          <w:szCs w:val="24"/>
+        </w:rPr>
+        <w:t>through the mechanics of the game</w:t>
+      </w:r>
+      <w:r>
+        <w:rPr>
+          <w:szCs w:val="24"/>
+        </w:rPr>
+        <w:t xml:space="preserve">. In the end </w:t>
+      </w:r>
+      <w:r>
+        <w:rPr>
+          <w:szCs w:val="24"/>
+        </w:rPr>
+        <w:t>the machine learning algorithm would be able to play against a human component</w:t>
+      </w:r>
+      <w:r>
+        <w:rPr>
+          <w:szCs w:val="24"/>
+        </w:rPr>
+        <w:t>.</w:t>
       </w:r>
     </w:p>
     <w:p>
@@ -1341,13 +1359,22 @@
       <w:r>
         <w:t>on training neural networks to recognise images, understanding and reinterpreting data</w:t>
       </w:r>
+      <w:r>
+        <w:t xml:space="preserve"> to provide an output.</w:t>
+      </w:r>
     </w:p>
     <w:p>
       <w:pPr>
         <w:pStyle w:val="ReportGuidelines"/>
       </w:pPr>
       <w:r>
-        <w:t xml:space="preserve">The purpose of this project is to create a </w:t>
+        <w:t xml:space="preserve">The purpose of this project </w:t>
+      </w:r>
+      <w:r>
+        <w:t>was</w:t>
+      </w:r>
+      <w:r>
+        <w:t xml:space="preserve"> to create a </w:t>
       </w:r>
       <w:r>
         <w:t>simple but expandable neural network</w:t>
@@ -1367,135 +1394,58 @@
     </w:p>
     <w:p>
       <w:pPr>
-        <w:pStyle w:val="ReportGuidelines"/>
-      </w:pPr>
-    </w:p>
-    <w:p>
-      <w:pPr>
-        <w:pStyle w:val="ReportGuidelines"/>
-        <w:rPr>
-          <w:szCs w:val="24"/>
-        </w:rPr>
-      </w:pPr>
-      <w:r>
-        <w:t>Replace this text with an appropriate Project Introduction.</w:t>
-      </w:r>
-    </w:p>
-    <w:p>
-      <w:pPr>
-        <w:pStyle w:val="ReportGuidelines"/>
-      </w:pPr>
-      <w:r>
-        <w:t>Present relevant background or contextual material and define any terms or concepts when necessary.</w:t>
-      </w:r>
-    </w:p>
-    <w:p>
-      <w:pPr>
-        <w:pStyle w:val="ReportGuidelines"/>
-      </w:pPr>
-      <w:r>
-        <w:t xml:space="preserve">Here you present to the audience what you are doing and why it is important. </w:t>
-      </w:r>
-      <w:r>
-        <w:t>In essence, please provide an i</w:t>
-      </w:r>
-      <w:r>
-        <w:t xml:space="preserve">ntroduction to the project, why was it chosen, the potential impact of this research. </w:t>
-      </w:r>
-      <w:r>
-        <w:t>Y</w:t>
-      </w:r>
-      <w:r>
-        <w:t xml:space="preserve">ou </w:t>
-      </w:r>
-      <w:r>
-        <w:t xml:space="preserve">should </w:t>
-      </w:r>
-      <w:r>
-        <w:t xml:space="preserve">state a research question (if any) and </w:t>
-      </w:r>
-      <w:r>
-        <w:t xml:space="preserve">present </w:t>
-      </w:r>
-      <w:r>
-        <w:t xml:space="preserve">the </w:t>
-      </w:r>
-      <w:r>
-        <w:t>project objectives</w:t>
-      </w:r>
-      <w:r>
-        <w:t>. This will most likely be a concrete question probably from one specific area, such as AI, Networking, Graphics etc.</w:t>
-      </w:r>
-    </w:p>
-    <w:p>
-      <w:pPr>
-        <w:pStyle w:val="ReportGuidelines"/>
-      </w:pPr>
+        <w:pStyle w:val="Heading1"/>
+        <w:rPr>
+          <w:sz w:val="24"/>
+          <w:szCs w:val="24"/>
+        </w:rPr>
+      </w:pPr>
+      <w:bookmarkStart w:id="3" w:name="_Toc54714376"/>
+    </w:p>
+    <w:p>
+      <w:pPr>
+        <w:pStyle w:val="Heading1"/>
+        <w:rPr>
+          <w:sz w:val="24"/>
+          <w:szCs w:val="24"/>
+        </w:rPr>
+      </w:pPr>
+      <w:r>
+        <w:rPr>
+          <w:sz w:val="24"/>
+          <w:szCs w:val="24"/>
+        </w:rPr>
+        <w:t>Literature Review</w:t>
+      </w:r>
+      <w:bookmarkEnd w:id="3"/>
+    </w:p>
+    <w:p>
+      <w:pPr>
+        <w:pStyle w:val="Heading2"/>
+      </w:pPr>
+      <w:r>
+        <w:t>Artificial Intelligence and Learning Algorithms</w:t>
+      </w:r>
+    </w:p>
+    <w:p>
+      <w:r>
+        <w:t>The implementation of learning algorithms for expanding the research of artificial intelligence has woven its way into video games.</w:t>
+      </w:r>
+      <w:r>
+        <w:t xml:space="preserve"> With the cooperation between Blizzard entertainment and Deepmind, they have developed the SC2LE (</w:t>
+      </w:r>
+      <w:r>
+        <w:t>StarCraft</w:t>
+      </w:r>
+      <w:r>
+        <w:t xml:space="preserve"> 2 Learning Environment), a program that introduces a Reinforced Learning Algorithm into the complex and chaotic game. Though initially created in controlled “mini-game” environments, it has allowed</w:t>
+      </w:r>
+      <w:r>
+        <w:t xml:space="preserve"> other researchers to expand the scope of the algorithm to encompass the entire game. </w:t>
+      </w:r>
       <w:r>
         <w:lastRenderedPageBreak/>
-        <w:t xml:space="preserve">E.g., Research Question </w:t>
-      </w:r>
-      <w:r>
-        <w:t>Example (Networking): What is the effect of threshold size in the dead reckoning approach on player performance and player experience?</w:t>
-      </w:r>
-    </w:p>
-    <w:p>
-      <w:pPr>
-        <w:pStyle w:val="ReportGuidelines"/>
-      </w:pPr>
-    </w:p>
-    <w:p>
-      <w:pPr>
-        <w:pStyle w:val="ReportGuidelines"/>
-      </w:pPr>
-      <w:r>
-        <w:t xml:space="preserve">Summarize </w:t>
-      </w:r>
-      <w:r>
-        <w:t>the main contributions of the project.</w:t>
-      </w:r>
-    </w:p>
-    <w:p>
-      <w:pPr>
-        <w:pStyle w:val="Heading1"/>
-        <w:rPr>
-          <w:sz w:val="24"/>
-          <w:szCs w:val="24"/>
-        </w:rPr>
-      </w:pPr>
-      <w:bookmarkStart w:id="3" w:name="_Toc54714376"/>
-      <w:r>
-        <w:rPr>
-          <w:sz w:val="24"/>
-          <w:szCs w:val="24"/>
-        </w:rPr>
-        <w:t>Literature Review</w:t>
-      </w:r>
-      <w:bookmarkEnd w:id="3"/>
-    </w:p>
-    <w:p>
-      <w:pPr>
-        <w:pStyle w:val="Heading2"/>
-      </w:pPr>
-      <w:r>
-        <w:t>Artificial Intelligence and Learning Algorithms</w:t>
-      </w:r>
-    </w:p>
-    <w:p>
-      <w:r>
-        <w:t>The implementation of learning algorithms for expanding the research of artificial intelligence has woven its way into video games.</w:t>
-      </w:r>
-      <w:r>
-        <w:t xml:space="preserve"> With the cooperation between Blizzard entertainment and Deepmind, they have developed the SC2LE (</w:t>
-      </w:r>
-      <w:r>
-        <w:t>StarCraft</w:t>
-      </w:r>
-      <w:r>
-        <w:t xml:space="preserve"> 2 Learning Environment), a program that introduces a Reinforced Learning Algorithm into the complex and chaotic game. Though initially created in controlled “mini-game” environments, it has allowed</w:t>
-      </w:r>
-      <w:r>
-        <w:t xml:space="preserve"> other researchers to expand the scope of the algorithm to encompass the entire game. Different researchers have created AI Agents to compete against </w:t>
+        <w:t xml:space="preserve">Different researchers have created AI Agents to compete against </w:t>
       </w:r>
       <w:r>
         <w:t>StarCraft</w:t>
@@ -1689,18 +1639,28 @@
       <w:bookmarkEnd w:id="4"/>
     </w:p>
     <w:p>
-      <w:r>
-        <w:t xml:space="preserve">Replace this text with </w:t>
-      </w:r>
-      <w:r>
-        <w:t>Results and Discussion</w:t>
-      </w:r>
-      <w:r>
-        <w:t>.</w:t>
-      </w:r>
-    </w:p>
-    <w:p>
-      <w:r>
+      <w:pPr>
+        <w:rPr>
+          <w:highlight w:val="red"/>
+        </w:rPr>
+      </w:pPr>
+      <w:r>
+        <w:rPr>
+          <w:highlight w:val="red"/>
+        </w:rPr>
+        <w:t>Replace this text with Results and Discussion.</w:t>
+      </w:r>
+    </w:p>
+    <w:p>
+      <w:pPr>
+        <w:rPr>
+          <w:highlight w:val="red"/>
+        </w:rPr>
+      </w:pPr>
+      <w:r>
+        <w:rPr>
+          <w:highlight w:val="red"/>
+        </w:rPr>
         <w:t>Describe the results using diagrams such as graphs etc. as appropriate, and discuss what the results mean.</w:t>
       </w:r>
     </w:p>
@@ -1711,7 +1671,9 @@
         </w:rPr>
       </w:pPr>
       <w:r>
-        <w:lastRenderedPageBreak/>
+        <w:rPr>
+          <w:highlight w:val="red"/>
+        </w:rPr>
         <w:t>Example: Results indicate that once the threshold gets over a certain point it significantly reduces player performance and player experience</w:t>
       </w:r>
     </w:p>
@@ -1719,11 +1681,30 @@
       <w:pPr>
         <w:pStyle w:val="Heading1"/>
         <w:rPr>
-          <w:sz w:val="24"/>
-          <w:szCs w:val="24"/>
           <w:lang w:val="ga-IE"/>
         </w:rPr>
       </w:pPr>
+      <w:r>
+        <w:rPr>
+          <w:lang w:val="ga-IE"/>
+        </w:rPr>
+        <w:t>End of Project Deadline Evaluation</w:t>
+      </w:r>
+    </w:p>
+    <w:p>
+      <w:pPr>
+        <w:rPr>
+          <w:lang w:val="ga-IE"/>
+        </w:rPr>
+      </w:pPr>
+      <w:r>
+        <w:rPr>
+          <w:lang w:val="ga-IE"/>
+        </w:rPr>
+        <w:t>Over the course of 7 months, the project has not achieved its goals. The scope of the project was too vague in the beginning to create a concrete foundation for a suitable test bed for the Machine Learning environment. It wasn’t until near the end where a more cohesive idea was formed</w:t>
+      </w:r>
+      <w:bookmarkStart w:id="5" w:name="_GoBack"/>
+      <w:bookmarkEnd w:id="5"/>
     </w:p>
     <w:p/>
     <w:p>
@@ -1753,6 +1734,7 @@
     </w:p>
     <w:p>
       <w:r>
+        <w:lastRenderedPageBreak/>
         <w:t xml:space="preserve">Key project milestone dates and measurement on schedule, was project schedule adhered to, effectively planned for delivery on-time or ahead of schedule if appropriate. </w:t>
       </w:r>
     </w:p>
@@ -1822,7 +1804,7 @@
           <w:szCs w:val="24"/>
         </w:rPr>
       </w:pPr>
-      <w:bookmarkStart w:id="5" w:name="_Toc54714378"/>
+      <w:bookmarkStart w:id="6" w:name="_Toc54714378"/>
       <w:r>
         <w:rPr>
           <w:sz w:val="24"/>
@@ -1830,7 +1812,7 @@
         </w:rPr>
         <w:t>Conclusions</w:t>
       </w:r>
-      <w:bookmarkEnd w:id="5"/>
+      <w:bookmarkEnd w:id="6"/>
     </w:p>
     <w:p>
       <w:r>
@@ -1867,7 +1849,7 @@
           <w:szCs w:val="24"/>
         </w:rPr>
       </w:pPr>
-      <w:bookmarkStart w:id="6" w:name="_Toc54714379"/>
+      <w:bookmarkStart w:id="7" w:name="_Toc54714379"/>
       <w:r>
         <w:rPr>
           <w:sz w:val="24"/>
@@ -1875,7 +1857,7 @@
         </w:rPr>
         <w:t>References</w:t>
       </w:r>
-      <w:bookmarkEnd w:id="6"/>
+      <w:bookmarkEnd w:id="7"/>
     </w:p>
     <w:p/>
     <w:p>
@@ -1886,7 +1868,7 @@
           <w:szCs w:val="24"/>
         </w:rPr>
       </w:pPr>
-      <w:bookmarkStart w:id="7" w:name="_Toc54714380"/>
+      <w:bookmarkStart w:id="8" w:name="_Toc54714380"/>
       <w:r>
         <w:rPr>
           <w:sz w:val="24"/>
@@ -1894,7 +1876,7 @@
         </w:rPr>
         <w:t>Appendices</w:t>
       </w:r>
-      <w:bookmarkEnd w:id="7"/>
+      <w:bookmarkEnd w:id="8"/>
     </w:p>
     <w:p>
       <w:r>
@@ -1937,7 +1919,7 @@
 </file>
 
 <file path=word/endnotes.xml><?xml version="1.0" encoding="utf-8"?>
-<w:endnotes xmlns:wpc="http://schemas.microsoft.com/office/word/2010/wordprocessingCanvas" xmlns:cx="http://schemas.microsoft.com/office/drawing/2014/chartex" xmlns:cx1="http://schemas.microsoft.com/office/drawing/2015/9/8/chartex" xmlns:cx2="http://schemas.microsoft.com/office/drawing/2015/10/21/chartex" xmlns:cx3="http://schemas.microsoft.com/office/drawing/2016/5/9/chartex" xmlns:cx4="http://schemas.microsoft.com/office/drawing/2016/5/10/chartex" xmlns:cx5="http://schemas.microsoft.com/office/drawing/2016/5/11/chartex" xmlns:cx6="http://schemas.microsoft.com/office/drawing/2016/5/12/chartex" xmlns:cx7="http://schemas.microsoft.com/office/drawing/2016/5/13/chartex" xmlns:cx8="http://schemas.microsoft.com/office/drawing/2016/5/14/chartex" xmlns:mc="http://schemas.openxmlformats.org/markup-compatibility/2006" xmlns:aink="http://schemas.microsoft.com/office/drawing/2016/ink" xmlns:am3d="http://schemas.microsoft.com/office/drawing/2017/model3d" xmlns:o="urn:schemas-microsoft-com:office:office" xmlns:oel="http://schemas.microsoft.com/office/2019/extlst" xmlns:r="http://schemas.openxmlformats.org/officeDocument/2006/relationships" xmlns:m="http://schemas.openxmlformats.org/officeDocument/2006/math" xmlns:v="urn:schemas-microsoft-com:vml" xmlns:wp14="http://schemas.microsoft.com/office/word/2010/wordprocessingDrawing" xmlns:wp="http://schemas.openxmlformats.org/drawingml/2006/wordprocessingDrawing" xmlns:w10="urn:schemas-microsoft-com:office:word" xmlns:w="http://schemas.openxmlformats.org/wordprocessingml/2006/main" xmlns:w14="http://schemas.microsoft.com/office/word/2010/wordml" xmlns:w15="http://schemas.microsoft.com/office/word/2012/wordml" xmlns:w16cex="http://schemas.microsoft.com/office/word/2018/wordml/cex" xmlns:w16cid="http://schemas.microsoft.com/office/word/2016/wordml/cid" xmlns:w16="http://schemas.microsoft.com/office/word/2018/wordml" xmlns:w16sdtdh="http://schemas.microsoft.com/office/word/2020/wordml/sdtdatahash" xmlns:w16se="http://schemas.microsoft.com/office/word/2015/wordml/symex" xmlns:wpg="http://schemas.microsoft.com/office/word/2010/wordprocessingGroup" xmlns:wpi="http://schemas.microsoft.com/office/word/2010/wordprocessingInk" xmlns:wne="http://schemas.microsoft.com/office/word/2006/wordml" xmlns:wps="http://schemas.microsoft.com/office/word/2010/wordprocessingShape" mc:Ignorable="w14 w15 w16se w16cid w16 w16cex w16sdtdh wp14">
+<w:endnotes xmlns:wpc="http://schemas.microsoft.com/office/word/2010/wordprocessingCanvas" xmlns:cx="http://schemas.microsoft.com/office/drawing/2014/chartex" xmlns:cx1="http://schemas.microsoft.com/office/drawing/2015/9/8/chartex" xmlns:cx2="http://schemas.microsoft.com/office/drawing/2015/10/21/chartex" xmlns:cx3="http://schemas.microsoft.com/office/drawing/2016/5/9/chartex" xmlns:cx4="http://schemas.microsoft.com/office/drawing/2016/5/10/chartex" xmlns:cx5="http://schemas.microsoft.com/office/drawing/2016/5/11/chartex" xmlns:cx6="http://schemas.microsoft.com/office/drawing/2016/5/12/chartex" xmlns:cx7="http://schemas.microsoft.com/office/drawing/2016/5/13/chartex" xmlns:cx8="http://schemas.microsoft.com/office/drawing/2016/5/14/chartex" xmlns:mc="http://schemas.openxmlformats.org/markup-compatibility/2006" xmlns:aink="http://schemas.microsoft.com/office/drawing/2016/ink" xmlns:am3d="http://schemas.microsoft.com/office/drawing/2017/model3d" xmlns:o="urn:schemas-microsoft-com:office:office" xmlns:r="http://schemas.openxmlformats.org/officeDocument/2006/relationships" xmlns:m="http://schemas.openxmlformats.org/officeDocument/2006/math" xmlns:v="urn:schemas-microsoft-com:vml" xmlns:wp14="http://schemas.microsoft.com/office/word/2010/wordprocessingDrawing" xmlns:wp="http://schemas.openxmlformats.org/drawingml/2006/wordprocessingDrawing" xmlns:w10="urn:schemas-microsoft-com:office:word" xmlns:w="http://schemas.openxmlformats.org/wordprocessingml/2006/main" xmlns:w14="http://schemas.microsoft.com/office/word/2010/wordml" xmlns:w15="http://schemas.microsoft.com/office/word/2012/wordml" xmlns:w16cid="http://schemas.microsoft.com/office/word/2016/wordml/cid" xmlns:w16se="http://schemas.microsoft.com/office/word/2015/wordml/symex" xmlns:wpg="http://schemas.microsoft.com/office/word/2010/wordprocessingGroup" xmlns:wpi="http://schemas.microsoft.com/office/word/2010/wordprocessingInk" xmlns:wne="http://schemas.microsoft.com/office/word/2006/wordml" xmlns:wps="http://schemas.microsoft.com/office/word/2010/wordprocessingShape" mc:Ignorable="w14 w15 w16se w16cid wp14">
   <w:endnote w:type="separator" w:id="-1">
     <w:p>
       <w:pPr>
@@ -1962,7 +1944,7 @@
 </file>
 
 <file path=word/footer1.xml><?xml version="1.0" encoding="utf-8"?>
-<w:ftr xmlns:wpc="http://schemas.microsoft.com/office/word/2010/wordprocessingCanvas" xmlns:cx="http://schemas.microsoft.com/office/drawing/2014/chartex" xmlns:cx1="http://schemas.microsoft.com/office/drawing/2015/9/8/chartex" xmlns:cx2="http://schemas.microsoft.com/office/drawing/2015/10/21/chartex" xmlns:cx3="http://schemas.microsoft.com/office/drawing/2016/5/9/chartex" xmlns:cx4="http://schemas.microsoft.com/office/drawing/2016/5/10/chartex" xmlns:cx5="http://schemas.microsoft.com/office/drawing/2016/5/11/chartex" xmlns:cx6="http://schemas.microsoft.com/office/drawing/2016/5/12/chartex" xmlns:cx7="http://schemas.microsoft.com/office/drawing/2016/5/13/chartex" xmlns:cx8="http://schemas.microsoft.com/office/drawing/2016/5/14/chartex" xmlns:mc="http://schemas.openxmlformats.org/markup-compatibility/2006" xmlns:aink="http://schemas.microsoft.com/office/drawing/2016/ink" xmlns:am3d="http://schemas.microsoft.com/office/drawing/2017/model3d" xmlns:o="urn:schemas-microsoft-com:office:office" xmlns:oel="http://schemas.microsoft.com/office/2019/extlst" xmlns:r="http://schemas.openxmlformats.org/officeDocument/2006/relationships" xmlns:m="http://schemas.openxmlformats.org/officeDocument/2006/math" xmlns:v="urn:schemas-microsoft-com:vml" xmlns:wp14="http://schemas.microsoft.com/office/word/2010/wordprocessingDrawing" xmlns:wp="http://schemas.openxmlformats.org/drawingml/2006/wordprocessingDrawing" xmlns:w10="urn:schemas-microsoft-com:office:word" xmlns:w="http://schemas.openxmlformats.org/wordprocessingml/2006/main" xmlns:w14="http://schemas.microsoft.com/office/word/2010/wordml" xmlns:w15="http://schemas.microsoft.com/office/word/2012/wordml" xmlns:w16cex="http://schemas.microsoft.com/office/word/2018/wordml/cex" xmlns:w16cid="http://schemas.microsoft.com/office/word/2016/wordml/cid" xmlns:w16="http://schemas.microsoft.com/office/word/2018/wordml" xmlns:w16sdtdh="http://schemas.microsoft.com/office/word/2020/wordml/sdtdatahash" xmlns:w16se="http://schemas.microsoft.com/office/word/2015/wordml/symex" xmlns:wpg="http://schemas.microsoft.com/office/word/2010/wordprocessingGroup" xmlns:wpi="http://schemas.microsoft.com/office/word/2010/wordprocessingInk" xmlns:wne="http://schemas.microsoft.com/office/word/2006/wordml" xmlns:wps="http://schemas.microsoft.com/office/word/2010/wordprocessingShape" mc:Ignorable="w14 w15 w16se w16cid w16 w16cex w16sdtdh wp14">
+<w:ftr xmlns:wpc="http://schemas.microsoft.com/office/word/2010/wordprocessingCanvas" xmlns:cx="http://schemas.microsoft.com/office/drawing/2014/chartex" xmlns:cx1="http://schemas.microsoft.com/office/drawing/2015/9/8/chartex" xmlns:cx2="http://schemas.microsoft.com/office/drawing/2015/10/21/chartex" xmlns:cx3="http://schemas.microsoft.com/office/drawing/2016/5/9/chartex" xmlns:cx4="http://schemas.microsoft.com/office/drawing/2016/5/10/chartex" xmlns:cx5="http://schemas.microsoft.com/office/drawing/2016/5/11/chartex" xmlns:cx6="http://schemas.microsoft.com/office/drawing/2016/5/12/chartex" xmlns:cx7="http://schemas.microsoft.com/office/drawing/2016/5/13/chartex" xmlns:cx8="http://schemas.microsoft.com/office/drawing/2016/5/14/chartex" xmlns:mc="http://schemas.openxmlformats.org/markup-compatibility/2006" xmlns:aink="http://schemas.microsoft.com/office/drawing/2016/ink" xmlns:am3d="http://schemas.microsoft.com/office/drawing/2017/model3d" xmlns:o="urn:schemas-microsoft-com:office:office" xmlns:r="http://schemas.openxmlformats.org/officeDocument/2006/relationships" xmlns:m="http://schemas.openxmlformats.org/officeDocument/2006/math" xmlns:v="urn:schemas-microsoft-com:vml" xmlns:wp14="http://schemas.microsoft.com/office/word/2010/wordprocessingDrawing" xmlns:wp="http://schemas.openxmlformats.org/drawingml/2006/wordprocessingDrawing" xmlns:w10="urn:schemas-microsoft-com:office:word" xmlns:w="http://schemas.openxmlformats.org/wordprocessingml/2006/main" xmlns:w14="http://schemas.microsoft.com/office/word/2010/wordml" xmlns:w15="http://schemas.microsoft.com/office/word/2012/wordml" xmlns:w16cid="http://schemas.microsoft.com/office/word/2016/wordml/cid" xmlns:w16se="http://schemas.microsoft.com/office/word/2015/wordml/symex" xmlns:wpg="http://schemas.microsoft.com/office/word/2010/wordprocessingGroup" xmlns:wpi="http://schemas.microsoft.com/office/word/2010/wordprocessingInk" xmlns:wne="http://schemas.microsoft.com/office/word/2006/wordml" xmlns:wps="http://schemas.microsoft.com/office/word/2010/wordprocessingShape" mc:Ignorable="w14 w15 w16se w16cid wp14">
   <w:p>
     <w:pPr>
       <w:pStyle w:val="Footer"/>
@@ -2042,7 +2024,7 @@
 </file>
 
 <file path=word/footnotes.xml><?xml version="1.0" encoding="utf-8"?>
-<w:footnotes xmlns:wpc="http://schemas.microsoft.com/office/word/2010/wordprocessingCanvas" xmlns:cx="http://schemas.microsoft.com/office/drawing/2014/chartex" xmlns:cx1="http://schemas.microsoft.com/office/drawing/2015/9/8/chartex" xmlns:cx2="http://schemas.microsoft.com/office/drawing/2015/10/21/chartex" xmlns:cx3="http://schemas.microsoft.com/office/drawing/2016/5/9/chartex" xmlns:cx4="http://schemas.microsoft.com/office/drawing/2016/5/10/chartex" xmlns:cx5="http://schemas.microsoft.com/office/drawing/2016/5/11/chartex" xmlns:cx6="http://schemas.microsoft.com/office/drawing/2016/5/12/chartex" xmlns:cx7="http://schemas.microsoft.com/office/drawing/2016/5/13/chartex" xmlns:cx8="http://schemas.microsoft.com/office/drawing/2016/5/14/chartex" xmlns:mc="http://schemas.openxmlformats.org/markup-compatibility/2006" xmlns:aink="http://schemas.microsoft.com/office/drawing/2016/ink" xmlns:am3d="http://schemas.microsoft.com/office/drawing/2017/model3d" xmlns:o="urn:schemas-microsoft-com:office:office" xmlns:oel="http://schemas.microsoft.com/office/2019/extlst" xmlns:r="http://schemas.openxmlformats.org/officeDocument/2006/relationships" xmlns:m="http://schemas.openxmlformats.org/officeDocument/2006/math" xmlns:v="urn:schemas-microsoft-com:vml" xmlns:wp14="http://schemas.microsoft.com/office/word/2010/wordprocessingDrawing" xmlns:wp="http://schemas.openxmlformats.org/drawingml/2006/wordprocessingDrawing" xmlns:w10="urn:schemas-microsoft-com:office:word" xmlns:w="http://schemas.openxmlformats.org/wordprocessingml/2006/main" xmlns:w14="http://schemas.microsoft.com/office/word/2010/wordml" xmlns:w15="http://schemas.microsoft.com/office/word/2012/wordml" xmlns:w16cex="http://schemas.microsoft.com/office/word/2018/wordml/cex" xmlns:w16cid="http://schemas.microsoft.com/office/word/2016/wordml/cid" xmlns:w16="http://schemas.microsoft.com/office/word/2018/wordml" xmlns:w16sdtdh="http://schemas.microsoft.com/office/word/2020/wordml/sdtdatahash" xmlns:w16se="http://schemas.microsoft.com/office/word/2015/wordml/symex" xmlns:wpg="http://schemas.microsoft.com/office/word/2010/wordprocessingGroup" xmlns:wpi="http://schemas.microsoft.com/office/word/2010/wordprocessingInk" xmlns:wne="http://schemas.microsoft.com/office/word/2006/wordml" xmlns:wps="http://schemas.microsoft.com/office/word/2010/wordprocessingShape" mc:Ignorable="w14 w15 w16se w16cid w16 w16cex w16sdtdh wp14">
+<w:footnotes xmlns:wpc="http://schemas.microsoft.com/office/word/2010/wordprocessingCanvas" xmlns:cx="http://schemas.microsoft.com/office/drawing/2014/chartex" xmlns:cx1="http://schemas.microsoft.com/office/drawing/2015/9/8/chartex" xmlns:cx2="http://schemas.microsoft.com/office/drawing/2015/10/21/chartex" xmlns:cx3="http://schemas.microsoft.com/office/drawing/2016/5/9/chartex" xmlns:cx4="http://schemas.microsoft.com/office/drawing/2016/5/10/chartex" xmlns:cx5="http://schemas.microsoft.com/office/drawing/2016/5/11/chartex" xmlns:cx6="http://schemas.microsoft.com/office/drawing/2016/5/12/chartex" xmlns:cx7="http://schemas.microsoft.com/office/drawing/2016/5/13/chartex" xmlns:cx8="http://schemas.microsoft.com/office/drawing/2016/5/14/chartex" xmlns:mc="http://schemas.openxmlformats.org/markup-compatibility/2006" xmlns:aink="http://schemas.microsoft.com/office/drawing/2016/ink" xmlns:am3d="http://schemas.microsoft.com/office/drawing/2017/model3d" xmlns:o="urn:schemas-microsoft-com:office:office" xmlns:r="http://schemas.openxmlformats.org/officeDocument/2006/relationships" xmlns:m="http://schemas.openxmlformats.org/officeDocument/2006/math" xmlns:v="urn:schemas-microsoft-com:vml" xmlns:wp14="http://schemas.microsoft.com/office/word/2010/wordprocessingDrawing" xmlns:wp="http://schemas.openxmlformats.org/drawingml/2006/wordprocessingDrawing" xmlns:w10="urn:schemas-microsoft-com:office:word" xmlns:w="http://schemas.openxmlformats.org/wordprocessingml/2006/main" xmlns:w14="http://schemas.microsoft.com/office/word/2010/wordml" xmlns:w15="http://schemas.microsoft.com/office/word/2012/wordml" xmlns:w16cid="http://schemas.microsoft.com/office/word/2016/wordml/cid" xmlns:w16se="http://schemas.microsoft.com/office/word/2015/wordml/symex" xmlns:wpg="http://schemas.microsoft.com/office/word/2010/wordprocessingGroup" xmlns:wpi="http://schemas.microsoft.com/office/word/2010/wordprocessingInk" xmlns:wne="http://schemas.microsoft.com/office/word/2006/wordml" xmlns:wps="http://schemas.microsoft.com/office/word/2010/wordprocessingShape" mc:Ignorable="w14 w15 w16se w16cid wp14">
   <w:footnote w:type="separator" w:id="-1">
     <w:p>
       <w:pPr>
@@ -2067,7 +2049,7 @@
 </file>
 
 <file path=word/numbering.xml><?xml version="1.0" encoding="utf-8"?>
-<w:numbering xmlns:wpc="http://schemas.microsoft.com/office/word/2010/wordprocessingCanvas" xmlns:cx="http://schemas.microsoft.com/office/drawing/2014/chartex" xmlns:cx1="http://schemas.microsoft.com/office/drawing/2015/9/8/chartex" xmlns:cx2="http://schemas.microsoft.com/office/drawing/2015/10/21/chartex" xmlns:cx3="http://schemas.microsoft.com/office/drawing/2016/5/9/chartex" xmlns:cx4="http://schemas.microsoft.com/office/drawing/2016/5/10/chartex" xmlns:cx5="http://schemas.microsoft.com/office/drawing/2016/5/11/chartex" xmlns:cx6="http://schemas.microsoft.com/office/drawing/2016/5/12/chartex" xmlns:cx7="http://schemas.microsoft.com/office/drawing/2016/5/13/chartex" xmlns:cx8="http://schemas.microsoft.com/office/drawing/2016/5/14/chartex" xmlns:mc="http://schemas.openxmlformats.org/markup-compatibility/2006" xmlns:aink="http://schemas.microsoft.com/office/drawing/2016/ink" xmlns:am3d="http://schemas.microsoft.com/office/drawing/2017/model3d" xmlns:o="urn:schemas-microsoft-com:office:office" xmlns:oel="http://schemas.microsoft.com/office/2019/extlst" xmlns:r="http://schemas.openxmlformats.org/officeDocument/2006/relationships" xmlns:m="http://schemas.openxmlformats.org/officeDocument/2006/math" xmlns:v="urn:schemas-microsoft-com:vml" xmlns:wp14="http://schemas.microsoft.com/office/word/2010/wordprocessingDrawing" xmlns:wp="http://schemas.openxmlformats.org/drawingml/2006/wordprocessingDrawing" xmlns:w10="urn:schemas-microsoft-com:office:word" xmlns:w="http://schemas.openxmlformats.org/wordprocessingml/2006/main" xmlns:w14="http://schemas.microsoft.com/office/word/2010/wordml" xmlns:w15="http://schemas.microsoft.com/office/word/2012/wordml" xmlns:w16cex="http://schemas.microsoft.com/office/word/2018/wordml/cex" xmlns:w16cid="http://schemas.microsoft.com/office/word/2016/wordml/cid" xmlns:w16="http://schemas.microsoft.com/office/word/2018/wordml" xmlns:w16sdtdh="http://schemas.microsoft.com/office/word/2020/wordml/sdtdatahash" xmlns:w16se="http://schemas.microsoft.com/office/word/2015/wordml/symex" xmlns:wpg="http://schemas.microsoft.com/office/word/2010/wordprocessingGroup" xmlns:wpi="http://schemas.microsoft.com/office/word/2010/wordprocessingInk" xmlns:wne="http://schemas.microsoft.com/office/word/2006/wordml" xmlns:wps="http://schemas.microsoft.com/office/word/2010/wordprocessingShape" mc:Ignorable="w14 w15 w16se w16cid w16 w16cex w16sdtdh wp14">
+<w:numbering xmlns:wpc="http://schemas.microsoft.com/office/word/2010/wordprocessingCanvas" xmlns:cx="http://schemas.microsoft.com/office/drawing/2014/chartex" xmlns:cx1="http://schemas.microsoft.com/office/drawing/2015/9/8/chartex" xmlns:cx2="http://schemas.microsoft.com/office/drawing/2015/10/21/chartex" xmlns:cx3="http://schemas.microsoft.com/office/drawing/2016/5/9/chartex" xmlns:cx4="http://schemas.microsoft.com/office/drawing/2016/5/10/chartex" xmlns:cx5="http://schemas.microsoft.com/office/drawing/2016/5/11/chartex" xmlns:cx6="http://schemas.microsoft.com/office/drawing/2016/5/12/chartex" xmlns:cx7="http://schemas.microsoft.com/office/drawing/2016/5/13/chartex" xmlns:cx8="http://schemas.microsoft.com/office/drawing/2016/5/14/chartex" xmlns:mc="http://schemas.openxmlformats.org/markup-compatibility/2006" xmlns:aink="http://schemas.microsoft.com/office/drawing/2016/ink" xmlns:am3d="http://schemas.microsoft.com/office/drawing/2017/model3d" xmlns:o="urn:schemas-microsoft-com:office:office" xmlns:r="http://schemas.openxmlformats.org/officeDocument/2006/relationships" xmlns:m="http://schemas.openxmlformats.org/officeDocument/2006/math" xmlns:v="urn:schemas-microsoft-com:vml" xmlns:wp14="http://schemas.microsoft.com/office/word/2010/wordprocessingDrawing" xmlns:wp="http://schemas.openxmlformats.org/drawingml/2006/wordprocessingDrawing" xmlns:w10="urn:schemas-microsoft-com:office:word" xmlns:w="http://schemas.openxmlformats.org/wordprocessingml/2006/main" xmlns:w14="http://schemas.microsoft.com/office/word/2010/wordml" xmlns:w15="http://schemas.microsoft.com/office/word/2012/wordml" xmlns:w16cid="http://schemas.microsoft.com/office/word/2016/wordml/cid" xmlns:w16se="http://schemas.microsoft.com/office/word/2015/wordml/symex" xmlns:wpg="http://schemas.microsoft.com/office/word/2010/wordprocessingGroup" xmlns:wpi="http://schemas.microsoft.com/office/word/2010/wordprocessingInk" xmlns:wne="http://schemas.microsoft.com/office/word/2006/wordml" xmlns:wps="http://schemas.microsoft.com/office/word/2010/wordprocessingShape" mc:Ignorable="w14 w15 w16se w16cid wp14">
   <w:abstractNum w:abstractNumId="0" w15:restartNumberingAfterBreak="0">
     <w:nsid w:val="055B1CEC"/>
     <w:multiLevelType w:val="hybridMultilevel"/>
@@ -3960,50 +3942,50 @@
       </w:rPr>
     </w:lvl>
   </w:abstractNum>
-  <w:num w:numId="1" w16cid:durableId="1090739578">
+  <w:num w:numId="1">
     <w:abstractNumId w:val="6"/>
   </w:num>
-  <w:num w:numId="2" w16cid:durableId="486745335">
+  <w:num w:numId="2">
     <w:abstractNumId w:val="2"/>
   </w:num>
-  <w:num w:numId="3" w16cid:durableId="1663506053">
+  <w:num w:numId="3">
     <w:abstractNumId w:val="1"/>
   </w:num>
-  <w:num w:numId="4" w16cid:durableId="547691902">
+  <w:num w:numId="4">
     <w:abstractNumId w:val="3"/>
   </w:num>
-  <w:num w:numId="5" w16cid:durableId="2074111052">
+  <w:num w:numId="5">
     <w:abstractNumId w:val="9"/>
   </w:num>
-  <w:num w:numId="6" w16cid:durableId="996421898">
+  <w:num w:numId="6">
     <w:abstractNumId w:val="12"/>
   </w:num>
-  <w:num w:numId="7" w16cid:durableId="170264145">
+  <w:num w:numId="7">
     <w:abstractNumId w:val="4"/>
   </w:num>
-  <w:num w:numId="8" w16cid:durableId="1594508925">
+  <w:num w:numId="8">
     <w:abstractNumId w:val="5"/>
   </w:num>
-  <w:num w:numId="9" w16cid:durableId="1775589577">
+  <w:num w:numId="9">
     <w:abstractNumId w:val="7"/>
   </w:num>
-  <w:num w:numId="10" w16cid:durableId="751314274">
+  <w:num w:numId="10">
     <w:abstractNumId w:val="11"/>
   </w:num>
-  <w:num w:numId="11" w16cid:durableId="309477700">
+  <w:num w:numId="11">
     <w:abstractNumId w:val="8"/>
   </w:num>
-  <w:num w:numId="12" w16cid:durableId="1896625608">
+  <w:num w:numId="12">
     <w:abstractNumId w:val="10"/>
   </w:num>
-  <w:num w:numId="13" w16cid:durableId="634873061">
+  <w:num w:numId="13">
     <w:abstractNumId w:val="0"/>
   </w:num>
 </w:numbering>
 </file>
 
 <file path=word/styles.xml><?xml version="1.0" encoding="utf-8"?>
-<w:styles xmlns:mc="http://schemas.openxmlformats.org/markup-compatibility/2006" xmlns:r="http://schemas.openxmlformats.org/officeDocument/2006/relationships" xmlns:w="http://schemas.openxmlformats.org/wordprocessingml/2006/main" xmlns:w14="http://schemas.microsoft.com/office/word/2010/wordml" xmlns:w15="http://schemas.microsoft.com/office/word/2012/wordml" xmlns:w16cex="http://schemas.microsoft.com/office/word/2018/wordml/cex" xmlns:w16cid="http://schemas.microsoft.com/office/word/2016/wordml/cid" xmlns:w16="http://schemas.microsoft.com/office/word/2018/wordml" xmlns:w16sdtdh="http://schemas.microsoft.com/office/word/2020/wordml/sdtdatahash" xmlns:w16se="http://schemas.microsoft.com/office/word/2015/wordml/symex" mc:Ignorable="w14 w15 w16se w16cid w16 w16cex w16sdtdh">
+<w:styles xmlns:mc="http://schemas.openxmlformats.org/markup-compatibility/2006" xmlns:r="http://schemas.openxmlformats.org/officeDocument/2006/relationships" xmlns:w="http://schemas.openxmlformats.org/wordprocessingml/2006/main" xmlns:w14="http://schemas.microsoft.com/office/word/2010/wordml" xmlns:w15="http://schemas.microsoft.com/office/word/2012/wordml" xmlns:w16cid="http://schemas.microsoft.com/office/word/2016/wordml/cid" xmlns:w16se="http://schemas.microsoft.com/office/word/2015/wordml/symex" mc:Ignorable="w14 w15 w16se w16cid">
   <w:docDefaults>
     <w:rPrDefault>
       <w:rPr>
@@ -4013,7 +3995,7 @@
     </w:rPrDefault>
     <w:pPrDefault/>
   </w:docDefaults>
-  <w:latentStyles w:defLockedState="0" w:defUIPriority="99" w:defSemiHidden="0" w:defUnhideWhenUsed="0" w:defQFormat="0" w:count="376">
+  <w:latentStyles w:defLockedState="0" w:defUIPriority="99" w:defSemiHidden="0" w:defUnhideWhenUsed="0" w:defQFormat="0" w:count="375">
     <w:lsdException w:name="Normal" w:uiPriority="0" w:qFormat="1"/>
     <w:lsdException w:name="heading 1" w:uiPriority="9" w:qFormat="1"/>
     <w:lsdException w:name="heading 2" w:semiHidden="1" w:uiPriority="9" w:unhideWhenUsed="1" w:qFormat="1"/>
@@ -4389,7 +4371,6 @@
     <w:lsdException w:name="Smart Hyperlink" w:semiHidden="1" w:unhideWhenUsed="1"/>
     <w:lsdException w:name="Hashtag" w:semiHidden="1" w:unhideWhenUsed="1"/>
     <w:lsdException w:name="Unresolved Mention" w:semiHidden="1" w:unhideWhenUsed="1"/>
-    <w:lsdException w:name="Smart Link" w:semiHidden="1" w:unhideWhenUsed="1"/>
   </w:latentStyles>
   <w:style w:type="paragraph" w:default="1" w:styleId="Normal">
     <w:name w:val="Normal"/>
@@ -5053,16 +5034,15 @@
 </file>
 
 <file path=customXml/item1.xml><?xml version="1.0" encoding="utf-8"?>
-<p:properties xmlns:p="http://schemas.microsoft.com/office/2006/metadata/properties" xmlns:xsi="http://www.w3.org/2001/XMLSchema-instance" xmlns:pc="http://schemas.microsoft.com/office/infopath/2007/PartnerControls">
-  <documentManagement/>
-</p:properties>
+<?mso-contentType ?>
+<FormTemplates xmlns="http://schemas.microsoft.com/sharepoint/v3/contenttype/forms">
+  <Display>DocumentLibraryForm</Display>
+  <Edit>DocumentLibraryForm</Edit>
+  <New>DocumentLibraryForm</New>
+</FormTemplates>
 </file>
 
 <file path=customXml/item2.xml><?xml version="1.0" encoding="utf-8"?>
-<b:Sources xmlns:b="http://schemas.openxmlformats.org/officeDocument/2006/bibliography" xmlns="http://schemas.openxmlformats.org/officeDocument/2006/bibliography" SelectedStyle="\APASixthEditionOfficeOnline.xsl" StyleName="APA" Version="6"/>
-</file>
-
-<file path=customXml/item3.xml><?xml version="1.0" encoding="utf-8"?>
 <ct:contentTypeSchema xmlns:ct="http://schemas.microsoft.com/office/2006/metadata/contentType" xmlns:ma="http://schemas.microsoft.com/office/2006/metadata/properties/metaAttributes" ct:_="" ma:_="" ma:contentTypeName="Document" ma:contentTypeID="0x010100B4B3963D136B89489C303B1F134CDEFE" ma:contentTypeVersion="2" ma:contentTypeDescription="Create a new document." ma:contentTypeScope="" ma:versionID="308c9ae795ee33ed826f6ffffe232275">
   <xsd:schema xmlns:xsd="http://www.w3.org/2001/XMLSchema" xmlns:xs="http://www.w3.org/2001/XMLSchema" xmlns:p="http://schemas.microsoft.com/office/2006/metadata/properties" xmlns:ns2="3d09ae41-e7b8-4678-82ce-f613907bc86b" targetNamespace="http://schemas.microsoft.com/office/2006/metadata/properties" ma:root="true" ma:fieldsID="ae9e1e531943a4b87ea1040b939bb65d" ns2:_="">
     <xsd:import namespace="3d09ae41-e7b8-4678-82ce-f613907bc86b"/>
@@ -5194,33 +5174,25 @@
 </ct:contentTypeSchema>
 </file>
 
+<file path=customXml/item3.xml><?xml version="1.0" encoding="utf-8"?>
+<p:properties xmlns:p="http://schemas.microsoft.com/office/2006/metadata/properties" xmlns:xsi="http://www.w3.org/2001/XMLSchema-instance" xmlns:pc="http://schemas.microsoft.com/office/infopath/2007/PartnerControls">
+  <documentManagement/>
+</p:properties>
+</file>
+
 <file path=customXml/item4.xml><?xml version="1.0" encoding="utf-8"?>
-<?mso-contentType ?>
-<FormTemplates xmlns="http://schemas.microsoft.com/sharepoint/v3/contenttype/forms">
-  <Display>DocumentLibraryForm</Display>
-  <Edit>DocumentLibraryForm</Edit>
-  <New>DocumentLibraryForm</New>
-</FormTemplates>
+<b:Sources xmlns:b="http://schemas.openxmlformats.org/officeDocument/2006/bibliography" xmlns="http://schemas.openxmlformats.org/officeDocument/2006/bibliography" SelectedStyle="\APASixthEditionOfficeOnline.xsl" StyleName="APA" Version="6"/>
 </file>
 
 <file path=customXml/itemProps1.xml><?xml version="1.0" encoding="utf-8"?>
-<ds:datastoreItem xmlns:ds="http://schemas.openxmlformats.org/officeDocument/2006/customXml" ds:itemID="{B81975BD-F3A5-4B76-88D3-92416F194EA7}">
+<ds:datastoreItem xmlns:ds="http://schemas.openxmlformats.org/officeDocument/2006/customXml" ds:itemID="{62938047-4573-473E-BF0E-290566D59595}">
   <ds:schemaRefs>
-    <ds:schemaRef ds:uri="http://schemas.microsoft.com/office/2006/metadata/properties"/>
-    <ds:schemaRef ds:uri="http://schemas.microsoft.com/office/infopath/2007/PartnerControls"/>
+    <ds:schemaRef ds:uri="http://schemas.microsoft.com/sharepoint/v3/contenttype/forms"/>
   </ds:schemaRefs>
 </ds:datastoreItem>
 </file>
 
 <file path=customXml/itemProps2.xml><?xml version="1.0" encoding="utf-8"?>
-<ds:datastoreItem xmlns:ds="http://schemas.openxmlformats.org/officeDocument/2006/customXml" ds:itemID="{33382DE0-B92A-45E3-8634-1876FA452808}">
-  <ds:schemaRefs>
-    <ds:schemaRef ds:uri="http://schemas.openxmlformats.org/officeDocument/2006/bibliography"/>
-  </ds:schemaRefs>
-</ds:datastoreItem>
-</file>
-
-<file path=customXml/itemProps3.xml><?xml version="1.0" encoding="utf-8"?>
 <ds:datastoreItem xmlns:ds="http://schemas.openxmlformats.org/officeDocument/2006/customXml" ds:itemID="{2565A03E-28DF-494F-BAE7-C32272330B83}">
   <ds:schemaRefs>
     <ds:schemaRef ds:uri="http://schemas.microsoft.com/office/2006/metadata/contentType"/>
@@ -5238,10 +5210,19 @@
 </ds:datastoreItem>
 </file>
 
+<file path=customXml/itemProps3.xml><?xml version="1.0" encoding="utf-8"?>
+<ds:datastoreItem xmlns:ds="http://schemas.openxmlformats.org/officeDocument/2006/customXml" ds:itemID="{B81975BD-F3A5-4B76-88D3-92416F194EA7}">
+  <ds:schemaRefs>
+    <ds:schemaRef ds:uri="http://schemas.microsoft.com/office/2006/metadata/properties"/>
+    <ds:schemaRef ds:uri="http://schemas.microsoft.com/office/infopath/2007/PartnerControls"/>
+  </ds:schemaRefs>
+</ds:datastoreItem>
+</file>
+
 <file path=customXml/itemProps4.xml><?xml version="1.0" encoding="utf-8"?>
-<ds:datastoreItem xmlns:ds="http://schemas.openxmlformats.org/officeDocument/2006/customXml" ds:itemID="{62938047-4573-473E-BF0E-290566D59595}">
+<ds:datastoreItem xmlns:ds="http://schemas.openxmlformats.org/officeDocument/2006/customXml" ds:itemID="{B9EF1309-B42E-47DC-95E8-5D5D872A741E}">
   <ds:schemaRefs>
-    <ds:schemaRef ds:uri="http://schemas.microsoft.com/sharepoint/v3/contenttype/forms"/>
+    <ds:schemaRef ds:uri="http://schemas.openxmlformats.org/officeDocument/2006/bibliography"/>
   </ds:schemaRefs>
 </ds:datastoreItem>
 </file>
</xml_diff>